<commit_message>
update RTL code, I2C DESIGN
</commit_message>
<xml_diff>
--- a/NTA_2024/SPEC/I2C DESIGN.docx
+++ b/NTA_2024/SPEC/I2C DESIGN.docx
@@ -136,103 +136,7 @@
         <mc:AlternateContent>
           <mc:Choice Requires="wps">
             <w:drawing>
-              <wp:anchor distT="0" distB="0" distL="114300" distR="114300" simplePos="0" relativeHeight="251662336" behindDoc="0" locked="0" layoutInCell="1" allowOverlap="1" wp14:anchorId="370DDF10" wp14:editId="6B8D91E1">
-                <wp:simplePos x="0" y="0"/>
-                <wp:positionH relativeFrom="column">
-                  <wp:posOffset>4003040</wp:posOffset>
-                </wp:positionH>
-                <wp:positionV relativeFrom="paragraph">
-                  <wp:posOffset>553720</wp:posOffset>
-                </wp:positionV>
-                <wp:extent cx="1576317" cy="1603612"/>
-                <wp:effectExtent l="0" t="0" r="24130" b="15875"/>
-                <wp:wrapNone/>
-                <wp:docPr id="858008566" name="Rectangle 2"/>
-                <wp:cNvGraphicFramePr/>
-                <a:graphic xmlns:a="http://schemas.openxmlformats.org/drawingml/2006/main">
-                  <a:graphicData uri="http://schemas.microsoft.com/office/word/2010/wordprocessingShape">
-                    <wps:wsp>
-                      <wps:cNvSpPr/>
-                      <wps:spPr>
-                        <a:xfrm>
-                          <a:off x="0" y="0"/>
-                          <a:ext cx="1576317" cy="1603612"/>
-                        </a:xfrm>
-                        <a:prstGeom prst="rect">
-                          <a:avLst/>
-                        </a:prstGeom>
-                        <a:ln>
-                          <a:solidFill>
-                            <a:schemeClr val="tx1"/>
-                          </a:solidFill>
-                        </a:ln>
-                      </wps:spPr>
-                      <wps:style>
-                        <a:lnRef idx="2">
-                          <a:schemeClr val="accent6"/>
-                        </a:lnRef>
-                        <a:fillRef idx="1">
-                          <a:schemeClr val="lt1"/>
-                        </a:fillRef>
-                        <a:effectRef idx="0">
-                          <a:schemeClr val="accent6"/>
-                        </a:effectRef>
-                        <a:fontRef idx="minor">
-                          <a:schemeClr val="dk1"/>
-                        </a:fontRef>
-                      </wps:style>
-                      <wps:txbx>
-                        <w:txbxContent>
-                          <w:p>
-                            <w:pPr>
-                              <w:jc w:val="center"/>
-                            </w:pPr>
-                            <w:r>
-                              <w:t>FSM I2C</w:t>
-                            </w:r>
-                          </w:p>
-                        </w:txbxContent>
-                      </wps:txbx>
-                      <wps:bodyPr rot="0" spcFirstLastPara="0" vertOverflow="overflow" horzOverflow="overflow" vert="horz" wrap="square" lIns="91440" tIns="45720" rIns="91440" bIns="45720" numCol="1" spcCol="0" rtlCol="0" fromWordArt="0" anchor="ctr" anchorCtr="0" forceAA="0" compatLnSpc="1">
-                        <a:prstTxWarp prst="textNoShape">
-                          <a:avLst/>
-                        </a:prstTxWarp>
-                        <a:noAutofit/>
-                      </wps:bodyPr>
-                    </wps:wsp>
-                  </a:graphicData>
-                </a:graphic>
-              </wp:anchor>
-            </w:drawing>
-          </mc:Choice>
-          <mc:Fallback>
-            <w:pict>
-              <v:rect w14:anchorId="370DDF10" id="Rectangle 2" o:spid="_x0000_s1027" style="position:absolute;margin-left:315.2pt;margin-top:43.6pt;width:124.1pt;height:126.25pt;z-index:251662336;visibility:visible;mso-wrap-style:square;mso-wrap-distance-left:9pt;mso-wrap-distance-top:0;mso-wrap-distance-right:9pt;mso-wrap-distance-bottom:0;mso-position-horizontal:absolute;mso-position-horizontal-relative:text;mso-position-vertical:absolute;mso-position-vertical-relative:text;v-text-anchor:middle" o:gfxdata="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" fillcolor="white [3201]" strokecolor="black [3213]" strokeweight="1pt">
-                <v:textbox>
-                  <w:txbxContent>
-                    <w:p>
-                      <w:pPr>
-                        <w:jc w:val="center"/>
-                      </w:pPr>
-                      <w:r>
-                        <w:t>FSM I2C</w:t>
-                      </w:r>
-                    </w:p>
-                  </w:txbxContent>
-                </v:textbox>
-              </v:rect>
-            </w:pict>
-          </mc:Fallback>
-        </mc:AlternateContent>
-      </w:r>
-      <w:r>
-        <w:rPr>
-          <w:noProof/>
-        </w:rPr>
-        <mc:AlternateContent>
-          <mc:Choice Requires="wps">
-            <w:drawing>
-              <wp:anchor distT="0" distB="0" distL="114300" distR="114300" simplePos="0" relativeHeight="251666432" behindDoc="0" locked="0" layoutInCell="1" allowOverlap="1" wp14:anchorId="72C281A0" wp14:editId="63709041">
+              <wp:anchor distT="0" distB="0" distL="114300" distR="114300" simplePos="0" relativeHeight="251666432" behindDoc="0" locked="0" layoutInCell="1" allowOverlap="1" wp14:anchorId="72C281A0" wp14:editId="22D0FDE7">
                 <wp:simplePos x="0" y="0"/>
                 <wp:positionH relativeFrom="column">
                   <wp:posOffset>4003040</wp:posOffset>
@@ -311,7 +215,7 @@
           </mc:Choice>
           <mc:Fallback>
             <w:pict>
-              <v:rect w14:anchorId="72C281A0" id="_x0000_s1028" style="position:absolute;margin-left:315.2pt;margin-top:206.4pt;width:124.1pt;height:126.25pt;z-index:251666432;visibility:visible;mso-wrap-style:square;mso-wrap-distance-left:9pt;mso-wrap-distance-top:0;mso-wrap-distance-right:9pt;mso-wrap-distance-bottom:0;mso-position-horizontal:absolute;mso-position-horizontal-relative:text;mso-position-vertical:absolute;mso-position-vertical-relative:text;v-text-anchor:middle" o:gfxdata="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" fillcolor="white [3201]" strokecolor="black [3213]" strokeweight="1pt">
+              <v:rect w14:anchorId="72C281A0" id="Rectangle 2" o:spid="_x0000_s1027" style="position:absolute;margin-left:315.2pt;margin-top:206.4pt;width:124.1pt;height:126.25pt;z-index:251666432;visibility:visible;mso-wrap-style:square;mso-wrap-distance-left:9pt;mso-wrap-distance-top:0;mso-wrap-distance-right:9pt;mso-wrap-distance-bottom:0;mso-position-horizontal:absolute;mso-position-horizontal-relative:text;mso-position-vertical:absolute;mso-position-vertical-relative:text;v-text-anchor:middle" o:gfxdata="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" fillcolor="white [3201]" strokecolor="black [3213]" strokeweight="1pt">
                 <v:textbox>
                   <w:txbxContent>
                     <w:p>
@@ -423,7 +327,7 @@
           </mc:Choice>
           <mc:Fallback>
             <w:pict>
-              <v:rect w14:anchorId="10F30544" id="_x0000_s1029" style="position:absolute;margin-left:53pt;margin-top:207.5pt;width:124.1pt;height:126.25pt;z-index:251664384;visibility:visible;mso-wrap-style:square;mso-wrap-distance-left:9pt;mso-wrap-distance-top:0;mso-wrap-distance-right:9pt;mso-wrap-distance-bottom:0;mso-position-horizontal:absolute;mso-position-horizontal-relative:text;mso-position-vertical:absolute;mso-position-vertical-relative:text;v-text-anchor:middle" o:gfxdata="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" fillcolor="white [3201]" strokecolor="black [3213]" strokeweight="1pt">
+              <v:rect w14:anchorId="10F30544" id="_x0000_s1028" style="position:absolute;margin-left:53pt;margin-top:207.5pt;width:124.1pt;height:126.25pt;z-index:251664384;visibility:visible;mso-wrap-style:square;mso-wrap-distance-left:9pt;mso-wrap-distance-top:0;mso-wrap-distance-right:9pt;mso-wrap-distance-bottom:0;mso-position-horizontal:absolute;mso-position-horizontal-relative:text;mso-position-vertical:absolute;mso-position-vertical-relative:text;v-text-anchor:middle" o:gfxdata="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" fillcolor="white [3201]" strokecolor="black [3213]" strokeweight="1pt">
                 <v:textbox>
                   <w:txbxContent>
                     <w:p>
@@ -450,24 +354,29 @@
         </mc:AlternateContent>
       </w:r>
       <w:r>
+        <w:tab/>
+      </w:r>
+    </w:p>
+    <w:p>
+      <w:r>
         <w:rPr>
           <w:noProof/>
         </w:rPr>
         <mc:AlternateContent>
           <mc:Choice Requires="wps">
             <w:drawing>
-              <wp:anchor distT="0" distB="0" distL="114300" distR="114300" simplePos="0" relativeHeight="251660288" behindDoc="0" locked="0" layoutInCell="1" allowOverlap="1" wp14:anchorId="10E9D16B" wp14:editId="071165A3">
+              <wp:anchor distT="0" distB="0" distL="114300" distR="114300" simplePos="0" relativeHeight="251686912" behindDoc="0" locked="0" layoutInCell="1" allowOverlap="1" wp14:anchorId="049E03CA" wp14:editId="4DD9BB49">
                 <wp:simplePos x="0" y="0"/>
                 <wp:positionH relativeFrom="column">
-                  <wp:posOffset>673223</wp:posOffset>
+                  <wp:posOffset>4045379</wp:posOffset>
                 </wp:positionH>
                 <wp:positionV relativeFrom="paragraph">
-                  <wp:posOffset>615457</wp:posOffset>
+                  <wp:posOffset>175260</wp:posOffset>
                 </wp:positionV>
                 <wp:extent cx="1576317" cy="1603612"/>
                 <wp:effectExtent l="0" t="0" r="24130" b="15875"/>
                 <wp:wrapNone/>
-                <wp:docPr id="2035478185" name="Rectangle 2"/>
+                <wp:docPr id="2137287937" name="Rectangle 2"/>
                 <wp:cNvGraphicFramePr/>
                 <a:graphic xmlns:a="http://schemas.openxmlformats.org/drawingml/2006/main">
                   <a:graphicData uri="http://schemas.microsoft.com/office/word/2010/wordprocessingShape">
@@ -508,15 +417,7 @@
                               <w:jc w:val="center"/>
                             </w:pPr>
                             <w:r>
-                              <w:t>CLK_DIV</w:t>
-                            </w:r>
-                          </w:p>
-                          <w:p>
-                            <w:pPr>
-                              <w:jc w:val="center"/>
-                            </w:pPr>
-                            <w:r>
-                              <w:t>I2C</w:t>
+                              <w:t>I2C_SLAVE</w:t>
                             </w:r>
                           </w:p>
                         </w:txbxContent>
@@ -535,7 +436,7 @@
           </mc:Choice>
           <mc:Fallback>
             <w:pict>
-              <v:rect w14:anchorId="10E9D16B" id="_x0000_s1030" style="position:absolute;margin-left:53pt;margin-top:48.45pt;width:124.1pt;height:126.25pt;z-index:251660288;visibility:visible;mso-wrap-style:square;mso-wrap-distance-left:9pt;mso-wrap-distance-top:0;mso-wrap-distance-right:9pt;mso-wrap-distance-bottom:0;mso-position-horizontal:absolute;mso-position-horizontal-relative:text;mso-position-vertical:absolute;mso-position-vertical-relative:text;v-text-anchor:middle" o:gfxdata="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" fillcolor="white [3201]" strokecolor="black [3213]" strokeweight="1pt">
+              <v:rect w14:anchorId="049E03CA" id="_x0000_s1029" style="position:absolute;margin-left:318.55pt;margin-top:13.8pt;width:124.1pt;height:126.25pt;z-index:251686912;visibility:visible;mso-wrap-style:square;mso-wrap-distance-left:9pt;mso-wrap-distance-top:0;mso-wrap-distance-right:9pt;mso-wrap-distance-bottom:0;mso-position-horizontal:absolute;mso-position-horizontal-relative:text;mso-position-vertical:absolute;mso-position-vertical-relative:text;v-text-anchor:middle" o:gfxdata="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" fillcolor="white [3201]" strokecolor="black [3213]" strokeweight="1pt">
                 <v:textbox>
                   <w:txbxContent>
                     <w:p>
@@ -543,15 +444,7 @@
                         <w:jc w:val="center"/>
                       </w:pPr>
                       <w:r>
-                        <w:t>CLK_DIV</w:t>
-                      </w:r>
-                    </w:p>
-                    <w:p>
-                      <w:pPr>
-                        <w:jc w:val="center"/>
-                      </w:pPr>
-                      <w:r>
-                        <w:t>I2C</w:t>
+                        <w:t>I2C_SLAVE</w:t>
                       </w:r>
                     </w:p>
                   </w:txbxContent>
@@ -562,10 +455,102 @@
         </mc:AlternateContent>
       </w:r>
       <w:r>
-        <w:tab/>
-      </w:r>
-    </w:p>
-    <w:p/>
+        <w:rPr>
+          <w:noProof/>
+        </w:rPr>
+        <mc:AlternateContent>
+          <mc:Choice Requires="wps">
+            <w:drawing>
+              <wp:anchor distT="0" distB="0" distL="114300" distR="114300" simplePos="0" relativeHeight="251662336" behindDoc="0" locked="0" layoutInCell="1" allowOverlap="1" wp14:anchorId="370DDF10" wp14:editId="3F597EDF">
+                <wp:simplePos x="0" y="0"/>
+                <wp:positionH relativeFrom="column">
+                  <wp:posOffset>678867</wp:posOffset>
+                </wp:positionH>
+                <wp:positionV relativeFrom="paragraph">
+                  <wp:posOffset>175878</wp:posOffset>
+                </wp:positionV>
+                <wp:extent cx="1576317" cy="1603612"/>
+                <wp:effectExtent l="0" t="0" r="24130" b="15875"/>
+                <wp:wrapNone/>
+                <wp:docPr id="858008566" name="Rectangle 2"/>
+                <wp:cNvGraphicFramePr/>
+                <a:graphic xmlns:a="http://schemas.openxmlformats.org/drawingml/2006/main">
+                  <a:graphicData uri="http://schemas.microsoft.com/office/word/2010/wordprocessingShape">
+                    <wps:wsp>
+                      <wps:cNvSpPr/>
+                      <wps:spPr>
+                        <a:xfrm>
+                          <a:off x="0" y="0"/>
+                          <a:ext cx="1576317" cy="1603612"/>
+                        </a:xfrm>
+                        <a:prstGeom prst="rect">
+                          <a:avLst/>
+                        </a:prstGeom>
+                        <a:ln>
+                          <a:solidFill>
+                            <a:schemeClr val="tx1"/>
+                          </a:solidFill>
+                        </a:ln>
+                      </wps:spPr>
+                      <wps:style>
+                        <a:lnRef idx="2">
+                          <a:schemeClr val="accent6"/>
+                        </a:lnRef>
+                        <a:fillRef idx="1">
+                          <a:schemeClr val="lt1"/>
+                        </a:fillRef>
+                        <a:effectRef idx="0">
+                          <a:schemeClr val="accent6"/>
+                        </a:effectRef>
+                        <a:fontRef idx="minor">
+                          <a:schemeClr val="dk1"/>
+                        </a:fontRef>
+                      </wps:style>
+                      <wps:txbx>
+                        <w:txbxContent>
+                          <w:p>
+                            <w:pPr>
+                              <w:jc w:val="center"/>
+                            </w:pPr>
+                            <w:r>
+                              <w:t>FSM I2C</w:t>
+                            </w:r>
+                          </w:p>
+                        </w:txbxContent>
+                      </wps:txbx>
+                      <wps:bodyPr rot="0" spcFirstLastPara="0" vertOverflow="overflow" horzOverflow="overflow" vert="horz" wrap="square" lIns="91440" tIns="45720" rIns="91440" bIns="45720" numCol="1" spcCol="0" rtlCol="0" fromWordArt="0" anchor="ctr" anchorCtr="0" forceAA="0" compatLnSpc="1">
+                        <a:prstTxWarp prst="textNoShape">
+                          <a:avLst/>
+                        </a:prstTxWarp>
+                        <a:noAutofit/>
+                      </wps:bodyPr>
+                    </wps:wsp>
+                  </a:graphicData>
+                </a:graphic>
+              </wp:anchor>
+            </w:drawing>
+          </mc:Choice>
+          <mc:Fallback>
+            <w:pict>
+              <v:rect w14:anchorId="370DDF10" id="_x0000_s1030" style="position:absolute;margin-left:53.45pt;margin-top:13.85pt;width:124.1pt;height:126.25pt;z-index:251662336;visibility:visible;mso-wrap-style:square;mso-wrap-distance-left:9pt;mso-wrap-distance-top:0;mso-wrap-distance-right:9pt;mso-wrap-distance-bottom:0;mso-position-horizontal:absolute;mso-position-horizontal-relative:text;mso-position-vertical:absolute;mso-position-vertical-relative:text;v-text-anchor:middle" o:gfxdata="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" fillcolor="white [3201]" strokecolor="black [3213]" strokeweight="1pt">
+                <v:textbox>
+                  <w:txbxContent>
+                    <w:p>
+                      <w:pPr>
+                        <w:jc w:val="center"/>
+                      </w:pPr>
+                      <w:r>
+                        <w:t>FSM I2C</w:t>
+                      </w:r>
+                    </w:p>
+                  </w:txbxContent>
+                </v:textbox>
+              </v:rect>
+            </w:pict>
+          </mc:Fallback>
+        </mc:AlternateContent>
+      </w:r>
+    </w:p>
     <w:p/>
     <w:p/>
     <w:p/>
@@ -999,10 +984,10 @@
         <w:tab/>
       </w:r>
       <w:r>
-        <w:t>rst_n</w:t>
-      </w:r>
-      <w:r>
-        <w:tab/>
+        <w:t>rst</w:t>
+      </w:r>
+      <w:r>
+        <w:t>_n</w:t>
       </w:r>
       <w:r>
         <w:tab/>
@@ -1078,7 +1063,13 @@
       </w:r>
       <w:r>
         <w:tab/>
-        <w:t xml:space="preserve">   [6:0] address</w:t>
+        <w:t xml:space="preserve">   [</w:t>
+      </w:r>
+      <w:r>
+        <w:t>1</w:t>
+      </w:r>
+      <w:r>
+        <w:t>:0] address</w:t>
       </w:r>
       <w:r>
         <w:tab/>
@@ -1519,7 +1510,7 @@
       </w:r>
       <w:r>
         <w:tab/>
-        <w:t>cs_n</w:t>
+        <w:t>cs</w:t>
       </w:r>
     </w:p>
     <w:p>
@@ -1528,7 +1519,7 @@
       </w:r>
       <w:r>
         <w:tab/>
-        <w:t>rd_n</w:t>
+        <w:t>rd</w:t>
       </w:r>
     </w:p>
     <w:p>
@@ -1537,82 +1528,12 @@
       </w:r>
       <w:r>
         <w:tab/>
-        <w:t>wr_n</w:t>
-      </w:r>
-    </w:p>
-    <w:p>
-      <w:r>
-        <w:rPr>
-          <w:noProof/>
-        </w:rPr>
-        <mc:AlternateContent>
-          <mc:Choice Requires="wps">
-            <w:drawing>
-              <wp:anchor distT="0" distB="0" distL="114300" distR="114300" simplePos="0" relativeHeight="251686912" behindDoc="0" locked="0" layoutInCell="1" allowOverlap="1" wp14:anchorId="464C7C00" wp14:editId="79020CBA">
-                <wp:simplePos x="0" y="0"/>
-                <wp:positionH relativeFrom="column">
-                  <wp:posOffset>345440</wp:posOffset>
-                </wp:positionH>
-                <wp:positionV relativeFrom="paragraph">
-                  <wp:posOffset>206678</wp:posOffset>
-                </wp:positionV>
-                <wp:extent cx="1248410" cy="0"/>
-                <wp:effectExtent l="0" t="76200" r="27940" b="95250"/>
-                <wp:wrapNone/>
-                <wp:docPr id="1403522696" name="Straight Arrow Connector 6"/>
-                <wp:cNvGraphicFramePr/>
-                <a:graphic xmlns:a="http://schemas.openxmlformats.org/drawingml/2006/main">
-                  <a:graphicData uri="http://schemas.microsoft.com/office/word/2010/wordprocessingShape">
-                    <wps:wsp>
-                      <wps:cNvCnPr/>
-                      <wps:spPr>
-                        <a:xfrm>
-                          <a:off x="0" y="0"/>
-                          <a:ext cx="1248410" cy="0"/>
-                        </a:xfrm>
-                        <a:prstGeom prst="straightConnector1">
-                          <a:avLst/>
-                        </a:prstGeom>
-                        <a:ln w="12700">
-                          <a:tailEnd type="triangle"/>
-                        </a:ln>
-                      </wps:spPr>
-                      <wps:style>
-                        <a:lnRef idx="1">
-                          <a:schemeClr val="dk1"/>
-                        </a:lnRef>
-                        <a:fillRef idx="0">
-                          <a:schemeClr val="dk1"/>
-                        </a:fillRef>
-                        <a:effectRef idx="0">
-                          <a:schemeClr val="dk1"/>
-                        </a:effectRef>
-                        <a:fontRef idx="minor">
-                          <a:schemeClr val="tx1"/>
-                        </a:fontRef>
-                      </wps:style>
-                      <wps:bodyPr/>
-                    </wps:wsp>
-                  </a:graphicData>
-                </a:graphic>
-              </wp:anchor>
-            </w:drawing>
-          </mc:Choice>
-          <mc:Fallback>
-            <w:pict>
-              <v:shape w14:anchorId="6CF78550" id="Straight Arrow Connector 6" o:spid="_x0000_s1026" type="#_x0000_t32" style="position:absolute;margin-left:27.2pt;margin-top:16.25pt;width:98.3pt;height:0;z-index:251686912;visibility:visible;mso-wrap-style:square;mso-wrap-distance-left:9pt;mso-wrap-distance-top:0;mso-wrap-distance-right:9pt;mso-wrap-distance-bottom:0;mso-position-horizontal:absolute;mso-position-horizontal-relative:text;mso-position-vertical:absolute;mso-position-vertical-relative:text" o:gfxdata="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" strokecolor="black [3200]" strokeweight="1pt">
-                <v:stroke endarrow="block" joinstyle="miter"/>
-              </v:shape>
-            </w:pict>
-          </mc:Fallback>
-        </mc:AlternateContent>
-      </w:r>
+        <w:t>wr</w:t>
+      </w:r>
+    </w:p>
+    <w:p>
       <w:r>
         <w:tab/>
-      </w:r>
-      <w:r>
-        <w:tab/>
-        <w:t>mode</w:t>
       </w:r>
     </w:p>
     <w:p/>
@@ -1677,7 +1598,7 @@
         <w:ind w:left="1800"/>
       </w:pPr>
       <w:r>
-        <w:t xml:space="preserve">rst_en </w:t>
+        <w:t xml:space="preserve">rst_n </w:t>
       </w:r>
       <w:r>
         <w:t xml:space="preserve">            </w:t>
@@ -1702,7 +1623,13 @@
         <w:ind w:left="1800"/>
       </w:pPr>
       <w:r>
-        <w:t xml:space="preserve">[6:0] address </w:t>
+        <w:t>[</w:t>
+      </w:r>
+      <w:r>
+        <w:t>1</w:t>
+      </w:r>
+      <w:r>
+        <w:t xml:space="preserve">:0] address </w:t>
       </w:r>
       <w:r>
         <w:t xml:space="preserve"> </w:t>
@@ -1740,13 +1667,19 @@
         <w:ind w:left="1800"/>
       </w:pPr>
       <w:r>
-        <w:t xml:space="preserve">cs_n  </w:t>
+        <w:t xml:space="preserve">cs  </w:t>
       </w:r>
       <w:r>
         <w:t xml:space="preserve"> </w:t>
       </w:r>
       <w:r>
-        <w:t>: chip  select negedge.</w:t>
+        <w:t xml:space="preserve">: chip  select </w:t>
+      </w:r>
+      <w:r>
+        <w:t>pos</w:t>
+      </w:r>
+      <w:r>
+        <w:t>edge.</w:t>
       </w:r>
     </w:p>
     <w:p>
@@ -1759,13 +1692,19 @@
         <w:ind w:left="1800"/>
       </w:pPr>
       <w:r>
-        <w:t xml:space="preserve">rd_n  </w:t>
+        <w:t xml:space="preserve">rd  </w:t>
       </w:r>
       <w:r>
         <w:t xml:space="preserve"> </w:t>
       </w:r>
       <w:r>
-        <w:t>: read  negedge.</w:t>
+        <w:t xml:space="preserve">: read  </w:t>
+      </w:r>
+      <w:r>
+        <w:t>pos</w:t>
+      </w:r>
+      <w:r>
+        <w:t>edge.</w:t>
       </w:r>
     </w:p>
     <w:p>
@@ -1778,13 +1717,19 @@
         <w:ind w:left="1800"/>
       </w:pPr>
       <w:r>
-        <w:t xml:space="preserve">wr_n </w:t>
+        <w:t xml:space="preserve">wr </w:t>
       </w:r>
       <w:r>
         <w:t xml:space="preserve"> </w:t>
       </w:r>
       <w:r>
-        <w:t>: write negedge</w:t>
+        <w:t xml:space="preserve">: write </w:t>
+      </w:r>
+      <w:r>
+        <w:t>pos</w:t>
+      </w:r>
+      <w:r>
+        <w:t>edge</w:t>
       </w:r>
       <w:r>
         <w:t>.</w:t>
@@ -1800,23 +1745,7 @@
         <w:ind w:left="1800"/>
       </w:pPr>
       <w:r>
-        <w:t>mode : select low mode (100KHz) or high mode (400KHz).</w:t>
-      </w:r>
-    </w:p>
-    <w:p>
-      <w:pPr>
-        <w:pStyle w:val="ListParagraph"/>
-        <w:numPr>
-          <w:ilvl w:val="0"/>
-          <w:numId w:val="3"/>
-        </w:numPr>
-        <w:ind w:left="1800"/>
-      </w:pPr>
-      <w:r>
-        <w:t>sda_i  : serial data for rea</w:t>
-      </w:r>
-      <w:r>
-        <w:t>d.</w:t>
+        <w:t>sda_i  : serial data for read.</w:t>
       </w:r>
     </w:p>
     <w:p>
@@ -1858,93 +1787,138 @@
         <w:ind w:left="1080"/>
       </w:pPr>
       <w:r>
-        <w:t>d. Register specifiaction.</w:t>
-      </w:r>
-    </w:p>
-    <w:tbl>
-      <w:tblPr>
-        <w:tblStyle w:val="TableGrid"/>
-        <w:tblW w:w="0" w:type="auto"/>
-        <w:jc w:val="center"/>
-        <w:tblLook w:val="04A0" w:firstRow="1" w:lastRow="0" w:firstColumn="1" w:lastColumn="0" w:noHBand="0" w:noVBand="1"/>
-      </w:tblPr>
-      <w:tblGrid>
-        <w:gridCol w:w="1980"/>
-        <w:gridCol w:w="4531"/>
-      </w:tblGrid>
-      <w:tr>
-        <w:trPr>
-          <w:jc w:val="center"/>
-        </w:trPr>
-        <w:tc>
-          <w:tcPr>
-            <w:tcW w:w="1980" w:type="dxa"/>
-            <w:vAlign w:val="center"/>
-          </w:tcPr>
-          <w:p>
-            <w:pPr>
-              <w:jc w:val="center"/>
-            </w:pPr>
-            <w:r>
-              <w:t>mode</w:t>
-            </w:r>
-          </w:p>
-        </w:tc>
-        <w:tc>
-          <w:tcPr>
-            <w:tcW w:w="4531" w:type="dxa"/>
-          </w:tcPr>
-          <w:p>
-            <w:r>
-              <w:t xml:space="preserve"> 0: low mode clk  (100KHz)</w:t>
-            </w:r>
-          </w:p>
-          <w:p>
-            <w:r>
-              <w:t xml:space="preserve"> 1: high mode clk (400KHz)</w:t>
-            </w:r>
-          </w:p>
-        </w:tc>
-      </w:tr>
-      <w:tr>
-        <w:trPr>
-          <w:jc w:val="center"/>
-        </w:trPr>
-        <w:tc>
-          <w:tcPr>
-            <w:tcW w:w="1980" w:type="dxa"/>
-            <w:vAlign w:val="center"/>
-          </w:tcPr>
-          <w:p>
-            <w:pPr>
-              <w:jc w:val="center"/>
-            </w:pPr>
-          </w:p>
-        </w:tc>
-        <w:tc>
-          <w:tcPr>
-            <w:tcW w:w="4531" w:type="dxa"/>
-          </w:tcPr>
-          <w:p/>
-        </w:tc>
-      </w:tr>
-    </w:tbl>
-    <w:p/>
-    <w:p>
-      <w:r>
-        <w:t>2. CLK</w:t>
-      </w:r>
-      <w:r>
-        <w:t>_DIV I2C.</w:t>
+        <w:t>d. Register specifiaction</w:t>
+      </w:r>
+      <w:r>
+        <w:t>.</w:t>
+      </w:r>
+    </w:p>
+    <w:p>
+      <w:r>
+        <w:t>2</w:t>
+      </w:r>
+      <w:r>
+        <w:t>. START GENERATE.</w:t>
       </w:r>
     </w:p>
     <w:p>
       <w:r>
         <w:tab/>
-        <w:t>a. Inputs / Outputs pin</w:t>
+        <w:t>a. Inputs / Outputs pin.</w:t>
+      </w:r>
+    </w:p>
+    <w:p>
+      <w:pPr>
+        <w:ind w:left="720" w:firstLine="720"/>
+      </w:pPr>
+      <w:r>
+        <w:t>- Inputs :</w:t>
+      </w:r>
+    </w:p>
+    <w:p>
+      <w:pPr>
+        <w:pStyle w:val="ListParagraph"/>
+        <w:numPr>
+          <w:ilvl w:val="0"/>
+          <w:numId w:val="6"/>
+        </w:numPr>
+      </w:pPr>
+      <w:r>
+        <w:t>clk : clock internal.</w:t>
+      </w:r>
+    </w:p>
+    <w:p>
+      <w:pPr>
+        <w:pStyle w:val="ListParagraph"/>
+        <w:numPr>
+          <w:ilvl w:val="0"/>
+          <w:numId w:val="6"/>
+        </w:numPr>
+      </w:pPr>
+      <w:r>
+        <w:t>rst_n : reset negedge from external.</w:t>
+      </w:r>
+    </w:p>
+    <w:p>
+      <w:pPr>
+        <w:pStyle w:val="ListParagraph"/>
+        <w:numPr>
+          <w:ilvl w:val="0"/>
+          <w:numId w:val="6"/>
+        </w:numPr>
+      </w:pPr>
+      <w:r>
+        <w:t>rd : signal read from bus.</w:t>
+      </w:r>
+    </w:p>
+    <w:p>
+      <w:pPr>
+        <w:pStyle w:val="ListParagraph"/>
+        <w:numPr>
+          <w:ilvl w:val="0"/>
+          <w:numId w:val="6"/>
+        </w:numPr>
+      </w:pPr>
+      <w:r>
+        <w:t>wr : signal write from bus.</w:t>
+      </w:r>
+    </w:p>
+    <w:p>
+      <w:pPr>
+        <w:pStyle w:val="ListParagraph"/>
+        <w:numPr>
+          <w:ilvl w:val="0"/>
+          <w:numId w:val="6"/>
+        </w:numPr>
+      </w:pPr>
+      <w:r>
+        <w:t>cs : signal chipselect form bus.</w:t>
+      </w:r>
+    </w:p>
+    <w:p>
+      <w:pPr>
+        <w:ind w:left="1440"/>
+      </w:pPr>
+      <w:r>
+        <w:t>- Outputs :</w:t>
+      </w:r>
+    </w:p>
+    <w:p>
+      <w:pPr>
+        <w:pStyle w:val="ListParagraph"/>
+        <w:numPr>
+          <w:ilvl w:val="0"/>
+          <w:numId w:val="13"/>
+        </w:numPr>
+        <w:ind w:left="1701" w:hanging="283"/>
+      </w:pPr>
+      <w:r>
+        <w:t xml:space="preserve">start : trigger when cs = 1 and rd = 1, or </w:t>
+      </w:r>
+      <w:r>
+        <w:t xml:space="preserve">cs = 1 and </w:t>
+      </w:r>
+      <w:r>
+        <w:t>wr</w:t>
+      </w:r>
+      <w:r>
+        <w:t xml:space="preserve"> = 1</w:t>
       </w:r>
       <w:r>
         <w:t>.</w:t>
+      </w:r>
+    </w:p>
+    <w:p>
+      <w:pPr>
+        <w:pStyle w:val="ListParagraph"/>
+        <w:numPr>
+          <w:ilvl w:val="0"/>
+          <w:numId w:val="13"/>
+        </w:numPr>
+        <w:ind w:left="1701" w:hanging="283"/>
+      </w:pPr>
+      <w:r>
+        <w:t>rw : send signal rd or wr to FSM I2C</w:t>
       </w:r>
     </w:p>
     <w:p>
@@ -1956,18 +1930,96 @@
     <w:p>
       <w:r>
         <w:tab/>
-        <w:t>c. Design circuit.</w:t>
+        <w:t xml:space="preserve">- Detect </w:t>
+      </w:r>
+      <w:r>
+        <w:t>when cs = 1 and rd = 1, or cs = 1 and wr = 1</w:t>
+      </w:r>
+      <w:r>
+        <w:t xml:space="preserve"> to start process into FSM I2C to </w:t>
+      </w:r>
+    </w:p>
+    <w:p>
+      <w:r>
+        <w:t xml:space="preserve">              enable process transfer.</w:t>
+      </w:r>
+    </w:p>
+    <w:p/>
+    <w:p/>
+    <w:p/>
+    <w:p/>
+    <w:p/>
+    <w:p/>
+    <w:p>
+      <w:r>
+        <w:br w:type="page"/>
       </w:r>
     </w:p>
     <w:p>
       <w:r>
         <w:tab/>
-        <w:t>d. Timming chart.</w:t>
-      </w:r>
-    </w:p>
-    <w:p>
-      <w:r>
-        <w:t>3. START GENERATE.</w:t>
+        <w:t>c. Block diagram</w:t>
+      </w:r>
+      <w:r>
+        <w:t>.</w:t>
+      </w:r>
+    </w:p>
+    <w:p>
+      <w:pPr>
+        <w:jc w:val="center"/>
+      </w:pPr>
+      <w:r>
+        <w:rPr>
+          <w:noProof/>
+        </w:rPr>
+        <w:drawing>
+          <wp:inline distT="0" distB="0" distL="0" distR="0" wp14:anchorId="69963579" wp14:editId="138583A5">
+            <wp:extent cx="4497860" cy="2869573"/>
+            <wp:effectExtent l="0" t="0" r="0" b="6985"/>
+            <wp:docPr id="1373717815" name="Picture 18" descr="Ảnh đầu ra"/>
+            <wp:cNvGraphicFramePr>
+              <a:graphicFrameLocks xmlns:a="http://schemas.openxmlformats.org/drawingml/2006/main" noChangeAspect="1"/>
+            </wp:cNvGraphicFramePr>
+            <a:graphic xmlns:a="http://schemas.openxmlformats.org/drawingml/2006/main">
+              <a:graphicData uri="http://schemas.openxmlformats.org/drawingml/2006/picture">
+                <pic:pic xmlns:pic="http://schemas.openxmlformats.org/drawingml/2006/picture">
+                  <pic:nvPicPr>
+                    <pic:cNvPr id="0" name="Picture 1" descr="Ảnh đầu ra"/>
+                    <pic:cNvPicPr>
+                      <a:picLocks noChangeAspect="1" noChangeArrowheads="1"/>
+                    </pic:cNvPicPr>
+                  </pic:nvPicPr>
+                  <pic:blipFill>
+                    <a:blip r:embed="rId5" cstate="print">
+                      <a:extLst>
+                        <a:ext uri="{28A0092B-C50C-407E-A947-70E740481C1C}">
+                          <a14:useLocalDpi xmlns:a14="http://schemas.microsoft.com/office/drawing/2010/main" val="0"/>
+                        </a:ext>
+                      </a:extLst>
+                    </a:blip>
+                    <a:srcRect/>
+                    <a:stretch>
+                      <a:fillRect/>
+                    </a:stretch>
+                  </pic:blipFill>
+                  <pic:spPr bwMode="auto">
+                    <a:xfrm>
+                      <a:off x="0" y="0"/>
+                      <a:ext cx="4497860" cy="2869573"/>
+                    </a:xfrm>
+                    <a:prstGeom prst="rect">
+                      <a:avLst/>
+                    </a:prstGeom>
+                    <a:noFill/>
+                    <a:ln>
+                      <a:noFill/>
+                    </a:ln>
+                  </pic:spPr>
+                </pic:pic>
+              </a:graphicData>
+            </a:graphic>
+          </wp:inline>
+        </w:drawing>
       </w:r>
     </w:p>
     <w:p>
@@ -1975,7 +2027,304 @@
         <w:tab/>
       </w:r>
       <w:r>
+        <w:t>d</w:t>
+      </w:r>
+      <w:r>
+        <w:t>. Design circuit.</w:t>
+      </w:r>
+    </w:p>
+    <w:p>
+      <w:r>
+        <w:drawing>
+          <wp:inline distT="0" distB="0" distL="0" distR="0" wp14:anchorId="6E369A4D" wp14:editId="63B61B51">
+            <wp:extent cx="5941060" cy="2835910"/>
+            <wp:effectExtent l="0" t="0" r="2540" b="2540"/>
+            <wp:docPr id="860118665" name="Picture 1" descr="A diagram of a computer circuit&#10;&#10;Description automatically generated"/>
+            <wp:cNvGraphicFramePr>
+              <a:graphicFrameLocks xmlns:a="http://schemas.openxmlformats.org/drawingml/2006/main" noChangeAspect="1"/>
+            </wp:cNvGraphicFramePr>
+            <a:graphic xmlns:a="http://schemas.openxmlformats.org/drawingml/2006/main">
+              <a:graphicData uri="http://schemas.openxmlformats.org/drawingml/2006/picture">
+                <pic:pic xmlns:pic="http://schemas.openxmlformats.org/drawingml/2006/picture">
+                  <pic:nvPicPr>
+                    <pic:cNvPr id="860118665" name="Picture 1" descr="A diagram of a computer circuit&#10;&#10;Description automatically generated"/>
+                    <pic:cNvPicPr/>
+                  </pic:nvPicPr>
+                  <pic:blipFill>
+                    <a:blip r:embed="rId6"/>
+                    <a:stretch>
+                      <a:fillRect/>
+                    </a:stretch>
+                  </pic:blipFill>
+                  <pic:spPr>
+                    <a:xfrm>
+                      <a:off x="0" y="0"/>
+                      <a:ext cx="5941060" cy="2835910"/>
+                    </a:xfrm>
+                    <a:prstGeom prst="rect">
+                      <a:avLst/>
+                    </a:prstGeom>
+                  </pic:spPr>
+                </pic:pic>
+              </a:graphicData>
+            </a:graphic>
+          </wp:inline>
+        </w:drawing>
+      </w:r>
+    </w:p>
+    <w:p>
+      <w:r>
+        <w:tab/>
+      </w:r>
+      <w:r>
+        <w:t>e</w:t>
+      </w:r>
+      <w:r>
+        <w:t>. Timming chart.</w:t>
+      </w:r>
+    </w:p>
+    <w:p>
+      <w:pPr>
+        <w:jc w:val="center"/>
+      </w:pPr>
+      <w:r>
+        <w:drawing>
+          <wp:inline distT="0" distB="0" distL="0" distR="0" wp14:anchorId="26C63DF4" wp14:editId="3C5DFE90">
+            <wp:extent cx="5941060" cy="1304925"/>
+            <wp:effectExtent l="0" t="0" r="2540" b="9525"/>
+            <wp:docPr id="1451288177" name="Picture 1" descr="A black background with green lines&#10;&#10;Description automatically generated"/>
+            <wp:cNvGraphicFramePr>
+              <a:graphicFrameLocks xmlns:a="http://schemas.openxmlformats.org/drawingml/2006/main" noChangeAspect="1"/>
+            </wp:cNvGraphicFramePr>
+            <a:graphic xmlns:a="http://schemas.openxmlformats.org/drawingml/2006/main">
+              <a:graphicData uri="http://schemas.openxmlformats.org/drawingml/2006/picture">
+                <pic:pic xmlns:pic="http://schemas.openxmlformats.org/drawingml/2006/picture">
+                  <pic:nvPicPr>
+                    <pic:cNvPr id="1451288177" name="Picture 1" descr="A black background with green lines&#10;&#10;Description automatically generated"/>
+                    <pic:cNvPicPr/>
+                  </pic:nvPicPr>
+                  <pic:blipFill>
+                    <a:blip r:embed="rId7"/>
+                    <a:stretch>
+                      <a:fillRect/>
+                    </a:stretch>
+                  </pic:blipFill>
+                  <pic:spPr>
+                    <a:xfrm>
+                      <a:off x="0" y="0"/>
+                      <a:ext cx="5941060" cy="1304925"/>
+                    </a:xfrm>
+                    <a:prstGeom prst="rect">
+                      <a:avLst/>
+                    </a:prstGeom>
+                  </pic:spPr>
+                </pic:pic>
+              </a:graphicData>
+            </a:graphic>
+          </wp:inline>
+        </w:drawing>
+      </w:r>
+    </w:p>
+    <w:p>
+      <w:r>
+        <w:br w:type="page"/>
+      </w:r>
+    </w:p>
+    <w:p>
+      <w:r>
+        <w:t>3</w:t>
+      </w:r>
+      <w:r>
+        <w:t>. FSM I2C.</w:t>
+      </w:r>
+    </w:p>
+    <w:p>
+      <w:r>
+        <w:tab/>
         <w:t>a. Inputs / Outputs pin.</w:t>
+      </w:r>
+    </w:p>
+    <w:p>
+      <w:r>
+        <w:tab/>
+      </w:r>
+      <w:r>
+        <w:t>c</w:t>
+      </w:r>
+      <w:r>
+        <w:t>. Functional.</w:t>
+      </w:r>
+    </w:p>
+    <w:p>
+      <w:r>
+        <w:tab/>
+      </w:r>
+      <w:r>
+        <w:t>d</w:t>
+      </w:r>
+      <w:r>
+        <w:t>. Design circuit.</w:t>
+      </w:r>
+    </w:p>
+    <w:p>
+      <w:r>
+        <w:tab/>
+      </w:r>
+      <w:r>
+        <w:t>e</w:t>
+      </w:r>
+      <w:r>
+        <w:t>. Timming chart.</w:t>
+      </w:r>
+    </w:p>
+    <w:p>
+      <w:r>
+        <w:t>4</w:t>
+      </w:r>
+      <w:r>
+        <w:t>. SHIFT REGISTER.</w:t>
+      </w:r>
+    </w:p>
+    <w:p>
+      <w:r>
+        <w:tab/>
+        <w:t>a. Inputs / Outputs pin.</w:t>
+      </w:r>
+    </w:p>
+    <w:p>
+      <w:r>
+        <w:tab/>
+        <w:t>- Inputs :</w:t>
+      </w:r>
+    </w:p>
+    <w:p>
+      <w:pPr>
+        <w:pStyle w:val="ListParagraph"/>
+        <w:numPr>
+          <w:ilvl w:val="0"/>
+          <w:numId w:val="6"/>
+        </w:numPr>
+      </w:pPr>
+      <w:r>
+        <w:t>clk</w:t>
+      </w:r>
+      <w:r>
+        <w:t xml:space="preserve"> : clock internal.</w:t>
+      </w:r>
+    </w:p>
+    <w:p>
+      <w:pPr>
+        <w:pStyle w:val="ListParagraph"/>
+        <w:numPr>
+          <w:ilvl w:val="0"/>
+          <w:numId w:val="6"/>
+        </w:numPr>
+      </w:pPr>
+      <w:r>
+        <w:t>rst_n : reset negedge from external.</w:t>
+      </w:r>
+    </w:p>
+    <w:p>
+      <w:pPr>
+        <w:pStyle w:val="ListParagraph"/>
+        <w:numPr>
+          <w:ilvl w:val="0"/>
+          <w:numId w:val="6"/>
+        </w:numPr>
+      </w:pPr>
+      <w:r>
+        <w:t>Shift_en : shift enable.</w:t>
+      </w:r>
+    </w:p>
+    <w:p>
+      <w:pPr>
+        <w:pStyle w:val="ListParagraph"/>
+        <w:numPr>
+          <w:ilvl w:val="0"/>
+          <w:numId w:val="6"/>
+        </w:numPr>
+      </w:pPr>
+      <w:r>
+        <w:t>rw_en : read or write enable.</w:t>
+      </w:r>
+    </w:p>
+    <w:p>
+      <w:pPr>
+        <w:pStyle w:val="ListParagraph"/>
+        <w:ind w:left="1800"/>
+      </w:pPr>
+      <w:r>
+        <w:t>+ rw_en = 0 : write process.</w:t>
+      </w:r>
+    </w:p>
+    <w:p>
+      <w:pPr>
+        <w:pStyle w:val="ListParagraph"/>
+        <w:ind w:left="1800"/>
+      </w:pPr>
+      <w:r>
+        <w:t>+ rw_en = 1 : read process.</w:t>
+      </w:r>
+    </w:p>
+    <w:p>
+      <w:pPr>
+        <w:pStyle w:val="ListParagraph"/>
+        <w:numPr>
+          <w:ilvl w:val="0"/>
+          <w:numId w:val="6"/>
+        </w:numPr>
+      </w:pPr>
+      <w:r>
+        <w:t>[7:0] parallel_in : data in for write process.</w:t>
+      </w:r>
+    </w:p>
+    <w:p>
+      <w:pPr>
+        <w:pStyle w:val="ListParagraph"/>
+        <w:numPr>
+          <w:ilvl w:val="0"/>
+          <w:numId w:val="6"/>
+        </w:numPr>
+      </w:pPr>
+      <w:r>
+        <w:t>sda_in : data in for read process.</w:t>
+      </w:r>
+    </w:p>
+    <w:p>
+      <w:pPr>
+        <w:ind w:left="720"/>
+      </w:pPr>
+      <w:r>
+        <w:t>- Outputs :</w:t>
+      </w:r>
+    </w:p>
+    <w:p>
+      <w:pPr>
+        <w:pStyle w:val="ListParagraph"/>
+        <w:numPr>
+          <w:ilvl w:val="0"/>
+          <w:numId w:val="11"/>
+        </w:numPr>
+        <w:ind w:left="1843"/>
+      </w:pPr>
+      <w:r>
+        <w:t>[7:0] parallel_out : out data for read process.</w:t>
+      </w:r>
+    </w:p>
+    <w:p>
+      <w:pPr>
+        <w:pStyle w:val="ListParagraph"/>
+        <w:numPr>
+          <w:ilvl w:val="0"/>
+          <w:numId w:val="11"/>
+        </w:numPr>
+        <w:ind w:left="1843"/>
+      </w:pPr>
+      <w:r>
+        <w:t>sda_out : out data for write process</w:t>
+      </w:r>
+      <w:r>
+        <w:t>.</w:t>
       </w:r>
     </w:p>
     <w:p>
@@ -1987,83 +2336,194 @@
     <w:p>
       <w:r>
         <w:tab/>
-        <w:t>c. Design circuit.</w:t>
-      </w:r>
-    </w:p>
+        <w:t>- Shift register is used for shift data bits by bits to Slave (from parallel data) and contrast</w:t>
+      </w:r>
+      <w:r>
+        <w:t>.</w:t>
+      </w:r>
+    </w:p>
+    <w:p/>
     <w:p>
       <w:r>
         <w:tab/>
+      </w:r>
+      <w:r>
+        <w:t>c</w:t>
+      </w:r>
+      <w:r>
+        <w:t>. Block diagram</w:t>
+      </w:r>
+    </w:p>
+    <w:p>
+      <w:pPr>
+        <w:jc w:val="center"/>
+      </w:pPr>
+      <w:r>
+        <w:rPr>
+          <w:noProof/>
+        </w:rPr>
+        <w:drawing>
+          <wp:inline distT="0" distB="0" distL="0" distR="0" wp14:anchorId="2460A6C1" wp14:editId="1CDAC48D">
+            <wp:extent cx="6134460" cy="2954740"/>
+            <wp:effectExtent l="0" t="0" r="0" b="0"/>
+            <wp:docPr id="953295550" name="Picture 1" descr="A diagram of a shift register&#10;&#10;Description automatically generated"/>
+            <wp:cNvGraphicFramePr>
+              <a:graphicFrameLocks xmlns:a="http://schemas.openxmlformats.org/drawingml/2006/main" noChangeAspect="1"/>
+            </wp:cNvGraphicFramePr>
+            <a:graphic xmlns:a="http://schemas.openxmlformats.org/drawingml/2006/main">
+              <a:graphicData uri="http://schemas.openxmlformats.org/drawingml/2006/picture">
+                <pic:pic xmlns:pic="http://schemas.openxmlformats.org/drawingml/2006/picture">
+                  <pic:nvPicPr>
+                    <pic:cNvPr id="953295550" name="Picture 1" descr="A diagram of a shift register&#10;&#10;Description automatically generated"/>
+                    <pic:cNvPicPr/>
+                  </pic:nvPicPr>
+                  <pic:blipFill rotWithShape="1">
+                    <a:blip r:embed="rId8"/>
+                    <a:srcRect r="3305" b="2554"/>
+                    <a:stretch/>
+                  </pic:blipFill>
+                  <pic:spPr bwMode="auto">
+                    <a:xfrm>
+                      <a:off x="0" y="0"/>
+                      <a:ext cx="6164709" cy="2969310"/>
+                    </a:xfrm>
+                    <a:prstGeom prst="rect">
+                      <a:avLst/>
+                    </a:prstGeom>
+                    <a:ln>
+                      <a:noFill/>
+                    </a:ln>
+                    <a:extLst>
+                      <a:ext uri="{53640926-AAD7-44D8-BBD7-CCE9431645EC}">
+                        <a14:shadowObscured xmlns:a14="http://schemas.microsoft.com/office/drawing/2010/main"/>
+                      </a:ext>
+                    </a:extLst>
+                  </pic:spPr>
+                </pic:pic>
+              </a:graphicData>
+            </a:graphic>
+          </wp:inline>
+        </w:drawing>
+      </w:r>
+    </w:p>
+    <w:p>
+      <w:r>
+        <w:tab/>
+      </w:r>
+    </w:p>
+    <w:p>
+      <w:r>
+        <w:t>d</w:t>
+      </w:r>
+      <w:r>
+        <w:t>. Design circuit.</w:t>
+      </w:r>
+    </w:p>
+    <w:p>
+      <w:pPr>
+        <w:jc w:val="center"/>
+      </w:pPr>
+      <w:r>
+        <w:rPr>
+          <w:noProof/>
+        </w:rPr>
+        <w:drawing>
+          <wp:inline distT="0" distB="0" distL="0" distR="0" wp14:anchorId="0B9AF24C" wp14:editId="02E1C3FC">
+            <wp:extent cx="5941060" cy="2837180"/>
+            <wp:effectExtent l="0" t="0" r="2540" b="1270"/>
+            <wp:docPr id="1241617902" name="Picture 1" descr="A diagram of a circuit&#10;&#10;Description automatically generated"/>
+            <wp:cNvGraphicFramePr>
+              <a:graphicFrameLocks xmlns:a="http://schemas.openxmlformats.org/drawingml/2006/main" noChangeAspect="1"/>
+            </wp:cNvGraphicFramePr>
+            <a:graphic xmlns:a="http://schemas.openxmlformats.org/drawingml/2006/main">
+              <a:graphicData uri="http://schemas.openxmlformats.org/drawingml/2006/picture">
+                <pic:pic xmlns:pic="http://schemas.openxmlformats.org/drawingml/2006/picture">
+                  <pic:nvPicPr>
+                    <pic:cNvPr id="1241617902" name="Picture 1" descr="A diagram of a circuit&#10;&#10;Description automatically generated"/>
+                    <pic:cNvPicPr/>
+                  </pic:nvPicPr>
+                  <pic:blipFill>
+                    <a:blip r:embed="rId9"/>
+                    <a:stretch>
+                      <a:fillRect/>
+                    </a:stretch>
+                  </pic:blipFill>
+                  <pic:spPr>
+                    <a:xfrm>
+                      <a:off x="0" y="0"/>
+                      <a:ext cx="5941060" cy="2837180"/>
+                    </a:xfrm>
+                    <a:prstGeom prst="rect">
+                      <a:avLst/>
+                    </a:prstGeom>
+                  </pic:spPr>
+                </pic:pic>
+              </a:graphicData>
+            </a:graphic>
+          </wp:inline>
+        </w:drawing>
+      </w:r>
+    </w:p>
+    <w:p>
+      <w:r>
         <w:t>d. Timming chart.</w:t>
       </w:r>
     </w:p>
     <w:p>
       <w:r>
-        <w:t>4. FSM I2C.</w:t>
-      </w:r>
-    </w:p>
-    <w:p>
-      <w:r>
-        <w:tab/>
-      </w:r>
-      <w:r>
-        <w:t>a. Inputs / Outputs pin.</w:t>
-      </w:r>
-    </w:p>
-    <w:p>
-      <w:r>
-        <w:tab/>
-        <w:t>b. Functional.</w:t>
-      </w:r>
-    </w:p>
-    <w:p>
-      <w:r>
-        <w:tab/>
-        <w:t>c. Design circuit.</w:t>
-      </w:r>
-    </w:p>
-    <w:p>
-      <w:r>
-        <w:tab/>
-        <w:t>d. Timming chart.</w:t>
-      </w:r>
-    </w:p>
-    <w:p/>
-    <w:p/>
-    <w:p>
-      <w:r>
-        <w:t>5. SHIFT REGISTER.</w:t>
-      </w:r>
-    </w:p>
-    <w:p>
-      <w:r>
-        <w:tab/>
-      </w:r>
-      <w:r>
-        <w:t>a. Inputs / Outputs pin.</w:t>
-      </w:r>
-    </w:p>
-    <w:p>
-      <w:r>
-        <w:tab/>
-        <w:t>b. Functional.</w:t>
-      </w:r>
-    </w:p>
-    <w:p>
-      <w:r>
-        <w:tab/>
-        <w:t>c. Design circuit.</w:t>
-      </w:r>
-    </w:p>
-    <w:p>
-      <w:r>
-        <w:tab/>
-        <w:t>d. Timming chart.</w:t>
-      </w:r>
-    </w:p>
-    <w:p/>
+        <w:rPr>
+          <w:noProof/>
+        </w:rPr>
+        <w:drawing>
+          <wp:inline distT="0" distB="0" distL="0" distR="0" wp14:anchorId="2F2C6D27" wp14:editId="0CC01D3A">
+            <wp:extent cx="5941060" cy="1811655"/>
+            <wp:effectExtent l="0" t="0" r="2540" b="0"/>
+            <wp:docPr id="1875325985" name="Picture 1" descr="A computer screen shot of a black and blue screen&#10;&#10;Description automatically generated with medium confidence"/>
+            <wp:cNvGraphicFramePr>
+              <a:graphicFrameLocks xmlns:a="http://schemas.openxmlformats.org/drawingml/2006/main" noChangeAspect="1"/>
+            </wp:cNvGraphicFramePr>
+            <a:graphic xmlns:a="http://schemas.openxmlformats.org/drawingml/2006/main">
+              <a:graphicData uri="http://schemas.openxmlformats.org/drawingml/2006/picture">
+                <pic:pic xmlns:pic="http://schemas.openxmlformats.org/drawingml/2006/picture">
+                  <pic:nvPicPr>
+                    <pic:cNvPr id="1875325985" name="Picture 1" descr="A computer screen shot of a black and blue screen&#10;&#10;Description automatically generated with medium confidence"/>
+                    <pic:cNvPicPr/>
+                  </pic:nvPicPr>
+                  <pic:blipFill>
+                    <a:blip r:embed="rId10"/>
+                    <a:stretch>
+                      <a:fillRect/>
+                    </a:stretch>
+                  </pic:blipFill>
+                  <pic:spPr>
+                    <a:xfrm>
+                      <a:off x="0" y="0"/>
+                      <a:ext cx="5941060" cy="1811655"/>
+                    </a:xfrm>
+                    <a:prstGeom prst="rect">
+                      <a:avLst/>
+                    </a:prstGeom>
+                  </pic:spPr>
+                </pic:pic>
+              </a:graphicData>
+            </a:graphic>
+          </wp:inline>
+        </w:drawing>
+      </w:r>
+    </w:p>
+    <w:p>
+      <w:pPr>
+        <w:tabs>
+          <w:tab w:val="left" w:pos="1440"/>
+        </w:tabs>
+      </w:pPr>
+      <w:r>
+        <w:t>5. I2C SLAVE.</w:t>
+      </w:r>
+    </w:p>
     <w:sectPr>
       <w:pgSz w:w="11907" w:h="16840" w:code="9"/>
-      <w:pgMar w:top="1134" w:right="1134" w:bottom="1134" w:left="1701" w:header="720" w:footer="720" w:gutter="0"/>
+      <w:pgMar w:top="1134" w:right="850" w:bottom="1134" w:left="1701" w:header="720" w:footer="720" w:gutter="0"/>
       <w:cols w:space="720"/>
       <w:docGrid w:linePitch="360"/>
     </w:sectPr>
@@ -2074,6 +2534,119 @@
 <file path=word/numbering.xml><?xml version="1.0" encoding="utf-8"?>
 <w:numbering xmlns:wpc="http://schemas.microsoft.com/office/word/2010/wordprocessingCanvas" xmlns:cx="http://schemas.microsoft.com/office/drawing/2014/chartex" xmlns:cx1="http://schemas.microsoft.com/office/drawing/2015/9/8/chartex" xmlns:cx2="http://schemas.microsoft.com/office/drawing/2015/10/21/chartex" xmlns:cx3="http://schemas.microsoft.com/office/drawing/2016/5/9/chartex" xmlns:cx4="http://schemas.microsoft.com/office/drawing/2016/5/10/chartex" xmlns:cx5="http://schemas.microsoft.com/office/drawing/2016/5/11/chartex" xmlns:cx6="http://schemas.microsoft.com/office/drawing/2016/5/12/chartex" xmlns:cx7="http://schemas.microsoft.com/office/drawing/2016/5/13/chartex" xmlns:cx8="http://schemas.microsoft.com/office/drawing/2016/5/14/chartex" xmlns:mc="http://schemas.openxmlformats.org/markup-compatibility/2006" xmlns:aink="http://schemas.microsoft.com/office/drawing/2016/ink" xmlns:am3d="http://schemas.microsoft.com/office/drawing/2017/model3d" xmlns:o="urn:schemas-microsoft-com:office:office" xmlns:oel="http://schemas.microsoft.com/office/2019/extlst" xmlns:r="http://schemas.openxmlformats.org/officeDocument/2006/relationships" xmlns:m="http://schemas.openxmlformats.org/officeDocument/2006/math" xmlns:v="urn:schemas-microsoft-com:vml" xmlns:wp14="http://schemas.microsoft.com/office/word/2010/wordprocessingDrawing" xmlns:wp="http://schemas.openxmlformats.org/drawingml/2006/wordprocessingDrawing" xmlns:w10="urn:schemas-microsoft-com:office:word" xmlns:w="http://schemas.openxmlformats.org/wordprocessingml/2006/main" xmlns:w14="http://schemas.microsoft.com/office/word/2010/wordml" xmlns:w15="http://schemas.microsoft.com/office/word/2012/wordml" xmlns:w16cex="http://schemas.microsoft.com/office/word/2018/wordml/cex" xmlns:w16cid="http://schemas.microsoft.com/office/word/2016/wordml/cid" xmlns:w16="http://schemas.microsoft.com/office/word/2018/wordml" xmlns:w16du="http://schemas.microsoft.com/office/word/2023/wordml/word16du" xmlns:w16sdtdh="http://schemas.microsoft.com/office/word/2020/wordml/sdtdatahash" xmlns:w16se="http://schemas.microsoft.com/office/word/2015/wordml/symex" xmlns:wpg="http://schemas.microsoft.com/office/word/2010/wordprocessingGroup" xmlns:wpi="http://schemas.microsoft.com/office/word/2010/wordprocessingInk" xmlns:wne="http://schemas.microsoft.com/office/word/2006/wordml" xmlns:wps="http://schemas.microsoft.com/office/word/2010/wordprocessingShape" mc:Ignorable="w14 w15 w16se w16cid w16 w16cex w16sdtdh w16du wp14">
   <w:abstractNum w:abstractNumId="0" w15:restartNumberingAfterBreak="0">
+    <w:nsid w:val="02F75C5B"/>
+    <w:multiLevelType w:val="hybridMultilevel"/>
+    <w:tmpl w:val="9FD427B2"/>
+    <w:lvl w:ilvl="0" w:tplc="04090001">
+      <w:start w:val="1"/>
+      <w:numFmt w:val="bullet"/>
+      <w:lvlText w:val=""/>
+      <w:lvlJc w:val="left"/>
+      <w:pPr>
+        <w:ind w:left="2880" w:hanging="360"/>
+      </w:pPr>
+      <w:rPr>
+        <w:rFonts w:ascii="Symbol" w:hAnsi="Symbol" w:hint="default"/>
+      </w:rPr>
+    </w:lvl>
+    <w:lvl w:ilvl="1" w:tplc="04090003" w:tentative="1">
+      <w:start w:val="1"/>
+      <w:numFmt w:val="bullet"/>
+      <w:lvlText w:val="o"/>
+      <w:lvlJc w:val="left"/>
+      <w:pPr>
+        <w:ind w:left="3600" w:hanging="360"/>
+      </w:pPr>
+      <w:rPr>
+        <w:rFonts w:ascii="Courier New" w:hAnsi="Courier New" w:cs="Courier New" w:hint="default"/>
+      </w:rPr>
+    </w:lvl>
+    <w:lvl w:ilvl="2" w:tplc="04090005" w:tentative="1">
+      <w:start w:val="1"/>
+      <w:numFmt w:val="bullet"/>
+      <w:lvlText w:val=""/>
+      <w:lvlJc w:val="left"/>
+      <w:pPr>
+        <w:ind w:left="4320" w:hanging="360"/>
+      </w:pPr>
+      <w:rPr>
+        <w:rFonts w:ascii="Wingdings" w:hAnsi="Wingdings" w:hint="default"/>
+      </w:rPr>
+    </w:lvl>
+    <w:lvl w:ilvl="3" w:tplc="04090001" w:tentative="1">
+      <w:start w:val="1"/>
+      <w:numFmt w:val="bullet"/>
+      <w:lvlText w:val=""/>
+      <w:lvlJc w:val="left"/>
+      <w:pPr>
+        <w:ind w:left="5040" w:hanging="360"/>
+      </w:pPr>
+      <w:rPr>
+        <w:rFonts w:ascii="Symbol" w:hAnsi="Symbol" w:hint="default"/>
+      </w:rPr>
+    </w:lvl>
+    <w:lvl w:ilvl="4" w:tplc="04090003" w:tentative="1">
+      <w:start w:val="1"/>
+      <w:numFmt w:val="bullet"/>
+      <w:lvlText w:val="o"/>
+      <w:lvlJc w:val="left"/>
+      <w:pPr>
+        <w:ind w:left="5760" w:hanging="360"/>
+      </w:pPr>
+      <w:rPr>
+        <w:rFonts w:ascii="Courier New" w:hAnsi="Courier New" w:cs="Courier New" w:hint="default"/>
+      </w:rPr>
+    </w:lvl>
+    <w:lvl w:ilvl="5" w:tplc="04090005" w:tentative="1">
+      <w:start w:val="1"/>
+      <w:numFmt w:val="bullet"/>
+      <w:lvlText w:val=""/>
+      <w:lvlJc w:val="left"/>
+      <w:pPr>
+        <w:ind w:left="6480" w:hanging="360"/>
+      </w:pPr>
+      <w:rPr>
+        <w:rFonts w:ascii="Wingdings" w:hAnsi="Wingdings" w:hint="default"/>
+      </w:rPr>
+    </w:lvl>
+    <w:lvl w:ilvl="6" w:tplc="04090001" w:tentative="1">
+      <w:start w:val="1"/>
+      <w:numFmt w:val="bullet"/>
+      <w:lvlText w:val=""/>
+      <w:lvlJc w:val="left"/>
+      <w:pPr>
+        <w:ind w:left="7200" w:hanging="360"/>
+      </w:pPr>
+      <w:rPr>
+        <w:rFonts w:ascii="Symbol" w:hAnsi="Symbol" w:hint="default"/>
+      </w:rPr>
+    </w:lvl>
+    <w:lvl w:ilvl="7" w:tplc="04090003" w:tentative="1">
+      <w:start w:val="1"/>
+      <w:numFmt w:val="bullet"/>
+      <w:lvlText w:val="o"/>
+      <w:lvlJc w:val="left"/>
+      <w:pPr>
+        <w:ind w:left="7920" w:hanging="360"/>
+      </w:pPr>
+      <w:rPr>
+        <w:rFonts w:ascii="Courier New" w:hAnsi="Courier New" w:cs="Courier New" w:hint="default"/>
+      </w:rPr>
+    </w:lvl>
+    <w:lvl w:ilvl="8" w:tplc="04090005" w:tentative="1">
+      <w:start w:val="1"/>
+      <w:numFmt w:val="bullet"/>
+      <w:lvlText w:val=""/>
+      <w:lvlJc w:val="left"/>
+      <w:pPr>
+        <w:ind w:left="8640" w:hanging="360"/>
+      </w:pPr>
+      <w:rPr>
+        <w:rFonts w:ascii="Wingdings" w:hAnsi="Wingdings" w:hint="default"/>
+      </w:rPr>
+    </w:lvl>
+  </w:abstractNum>
+  <w:abstractNum w:abstractNumId="1" w15:restartNumberingAfterBreak="0">
     <w:nsid w:val="089144D3"/>
     <w:multiLevelType w:val="hybridMultilevel"/>
     <w:tmpl w:val="224E6C88"/>
@@ -2162,7 +2735,7 @@
       </w:pPr>
     </w:lvl>
   </w:abstractNum>
-  <w:abstractNum w:abstractNumId="1" w15:restartNumberingAfterBreak="0">
+  <w:abstractNum w:abstractNumId="2" w15:restartNumberingAfterBreak="0">
     <w:nsid w:val="10AC574A"/>
     <w:multiLevelType w:val="hybridMultilevel"/>
     <w:tmpl w:val="DEAC03B8"/>
@@ -2276,7 +2849,7 @@
       </w:rPr>
     </w:lvl>
   </w:abstractNum>
-  <w:abstractNum w:abstractNumId="2" w15:restartNumberingAfterBreak="0">
+  <w:abstractNum w:abstractNumId="3" w15:restartNumberingAfterBreak="0">
     <w:nsid w:val="11DC5059"/>
     <w:multiLevelType w:val="hybridMultilevel"/>
     <w:tmpl w:val="858E1FC2"/>
@@ -2365,7 +2938,233 @@
       </w:pPr>
     </w:lvl>
   </w:abstractNum>
-  <w:abstractNum w:abstractNumId="3" w15:restartNumberingAfterBreak="0">
+  <w:abstractNum w:abstractNumId="4" w15:restartNumberingAfterBreak="0">
+    <w:nsid w:val="18FC3FAE"/>
+    <w:multiLevelType w:val="hybridMultilevel"/>
+    <w:tmpl w:val="7316B06C"/>
+    <w:lvl w:ilvl="0" w:tplc="04090001">
+      <w:start w:val="1"/>
+      <w:numFmt w:val="bullet"/>
+      <w:lvlText w:val=""/>
+      <w:lvlJc w:val="left"/>
+      <w:pPr>
+        <w:ind w:left="1800" w:hanging="360"/>
+      </w:pPr>
+      <w:rPr>
+        <w:rFonts w:ascii="Symbol" w:hAnsi="Symbol" w:hint="default"/>
+      </w:rPr>
+    </w:lvl>
+    <w:lvl w:ilvl="1" w:tplc="04090003">
+      <w:start w:val="1"/>
+      <w:numFmt w:val="bullet"/>
+      <w:lvlText w:val="o"/>
+      <w:lvlJc w:val="left"/>
+      <w:pPr>
+        <w:ind w:left="2520" w:hanging="360"/>
+      </w:pPr>
+      <w:rPr>
+        <w:rFonts w:ascii="Courier New" w:hAnsi="Courier New" w:cs="Courier New" w:hint="default"/>
+      </w:rPr>
+    </w:lvl>
+    <w:lvl w:ilvl="2" w:tplc="04090005" w:tentative="1">
+      <w:start w:val="1"/>
+      <w:numFmt w:val="bullet"/>
+      <w:lvlText w:val=""/>
+      <w:lvlJc w:val="left"/>
+      <w:pPr>
+        <w:ind w:left="3240" w:hanging="360"/>
+      </w:pPr>
+      <w:rPr>
+        <w:rFonts w:ascii="Wingdings" w:hAnsi="Wingdings" w:hint="default"/>
+      </w:rPr>
+    </w:lvl>
+    <w:lvl w:ilvl="3" w:tplc="04090001" w:tentative="1">
+      <w:start w:val="1"/>
+      <w:numFmt w:val="bullet"/>
+      <w:lvlText w:val=""/>
+      <w:lvlJc w:val="left"/>
+      <w:pPr>
+        <w:ind w:left="3960" w:hanging="360"/>
+      </w:pPr>
+      <w:rPr>
+        <w:rFonts w:ascii="Symbol" w:hAnsi="Symbol" w:hint="default"/>
+      </w:rPr>
+    </w:lvl>
+    <w:lvl w:ilvl="4" w:tplc="04090003" w:tentative="1">
+      <w:start w:val="1"/>
+      <w:numFmt w:val="bullet"/>
+      <w:lvlText w:val="o"/>
+      <w:lvlJc w:val="left"/>
+      <w:pPr>
+        <w:ind w:left="4680" w:hanging="360"/>
+      </w:pPr>
+      <w:rPr>
+        <w:rFonts w:ascii="Courier New" w:hAnsi="Courier New" w:cs="Courier New" w:hint="default"/>
+      </w:rPr>
+    </w:lvl>
+    <w:lvl w:ilvl="5" w:tplc="04090005" w:tentative="1">
+      <w:start w:val="1"/>
+      <w:numFmt w:val="bullet"/>
+      <w:lvlText w:val=""/>
+      <w:lvlJc w:val="left"/>
+      <w:pPr>
+        <w:ind w:left="5400" w:hanging="360"/>
+      </w:pPr>
+      <w:rPr>
+        <w:rFonts w:ascii="Wingdings" w:hAnsi="Wingdings" w:hint="default"/>
+      </w:rPr>
+    </w:lvl>
+    <w:lvl w:ilvl="6" w:tplc="04090001" w:tentative="1">
+      <w:start w:val="1"/>
+      <w:numFmt w:val="bullet"/>
+      <w:lvlText w:val=""/>
+      <w:lvlJc w:val="left"/>
+      <w:pPr>
+        <w:ind w:left="6120" w:hanging="360"/>
+      </w:pPr>
+      <w:rPr>
+        <w:rFonts w:ascii="Symbol" w:hAnsi="Symbol" w:hint="default"/>
+      </w:rPr>
+    </w:lvl>
+    <w:lvl w:ilvl="7" w:tplc="04090003" w:tentative="1">
+      <w:start w:val="1"/>
+      <w:numFmt w:val="bullet"/>
+      <w:lvlText w:val="o"/>
+      <w:lvlJc w:val="left"/>
+      <w:pPr>
+        <w:ind w:left="6840" w:hanging="360"/>
+      </w:pPr>
+      <w:rPr>
+        <w:rFonts w:ascii="Courier New" w:hAnsi="Courier New" w:cs="Courier New" w:hint="default"/>
+      </w:rPr>
+    </w:lvl>
+    <w:lvl w:ilvl="8" w:tplc="04090005" w:tentative="1">
+      <w:start w:val="1"/>
+      <w:numFmt w:val="bullet"/>
+      <w:lvlText w:val=""/>
+      <w:lvlJc w:val="left"/>
+      <w:pPr>
+        <w:ind w:left="7560" w:hanging="360"/>
+      </w:pPr>
+      <w:rPr>
+        <w:rFonts w:ascii="Wingdings" w:hAnsi="Wingdings" w:hint="default"/>
+      </w:rPr>
+    </w:lvl>
+  </w:abstractNum>
+  <w:abstractNum w:abstractNumId="5" w15:restartNumberingAfterBreak="0">
+    <w:nsid w:val="2A39061D"/>
+    <w:multiLevelType w:val="hybridMultilevel"/>
+    <w:tmpl w:val="8C005FF6"/>
+    <w:lvl w:ilvl="0" w:tplc="04090001">
+      <w:start w:val="1"/>
+      <w:numFmt w:val="bullet"/>
+      <w:lvlText w:val=""/>
+      <w:lvlJc w:val="left"/>
+      <w:pPr>
+        <w:ind w:left="2160" w:hanging="360"/>
+      </w:pPr>
+      <w:rPr>
+        <w:rFonts w:ascii="Symbol" w:hAnsi="Symbol" w:hint="default"/>
+      </w:rPr>
+    </w:lvl>
+    <w:lvl w:ilvl="1" w:tplc="04090003" w:tentative="1">
+      <w:start w:val="1"/>
+      <w:numFmt w:val="bullet"/>
+      <w:lvlText w:val="o"/>
+      <w:lvlJc w:val="left"/>
+      <w:pPr>
+        <w:ind w:left="2880" w:hanging="360"/>
+      </w:pPr>
+      <w:rPr>
+        <w:rFonts w:ascii="Courier New" w:hAnsi="Courier New" w:cs="Courier New" w:hint="default"/>
+      </w:rPr>
+    </w:lvl>
+    <w:lvl w:ilvl="2" w:tplc="04090005" w:tentative="1">
+      <w:start w:val="1"/>
+      <w:numFmt w:val="bullet"/>
+      <w:lvlText w:val=""/>
+      <w:lvlJc w:val="left"/>
+      <w:pPr>
+        <w:ind w:left="3600" w:hanging="360"/>
+      </w:pPr>
+      <w:rPr>
+        <w:rFonts w:ascii="Wingdings" w:hAnsi="Wingdings" w:hint="default"/>
+      </w:rPr>
+    </w:lvl>
+    <w:lvl w:ilvl="3" w:tplc="04090001" w:tentative="1">
+      <w:start w:val="1"/>
+      <w:numFmt w:val="bullet"/>
+      <w:lvlText w:val=""/>
+      <w:lvlJc w:val="left"/>
+      <w:pPr>
+        <w:ind w:left="4320" w:hanging="360"/>
+      </w:pPr>
+      <w:rPr>
+        <w:rFonts w:ascii="Symbol" w:hAnsi="Symbol" w:hint="default"/>
+      </w:rPr>
+    </w:lvl>
+    <w:lvl w:ilvl="4" w:tplc="04090003" w:tentative="1">
+      <w:start w:val="1"/>
+      <w:numFmt w:val="bullet"/>
+      <w:lvlText w:val="o"/>
+      <w:lvlJc w:val="left"/>
+      <w:pPr>
+        <w:ind w:left="5040" w:hanging="360"/>
+      </w:pPr>
+      <w:rPr>
+        <w:rFonts w:ascii="Courier New" w:hAnsi="Courier New" w:cs="Courier New" w:hint="default"/>
+      </w:rPr>
+    </w:lvl>
+    <w:lvl w:ilvl="5" w:tplc="04090005" w:tentative="1">
+      <w:start w:val="1"/>
+      <w:numFmt w:val="bullet"/>
+      <w:lvlText w:val=""/>
+      <w:lvlJc w:val="left"/>
+      <w:pPr>
+        <w:ind w:left="5760" w:hanging="360"/>
+      </w:pPr>
+      <w:rPr>
+        <w:rFonts w:ascii="Wingdings" w:hAnsi="Wingdings" w:hint="default"/>
+      </w:rPr>
+    </w:lvl>
+    <w:lvl w:ilvl="6" w:tplc="04090001" w:tentative="1">
+      <w:start w:val="1"/>
+      <w:numFmt w:val="bullet"/>
+      <w:lvlText w:val=""/>
+      <w:lvlJc w:val="left"/>
+      <w:pPr>
+        <w:ind w:left="6480" w:hanging="360"/>
+      </w:pPr>
+      <w:rPr>
+        <w:rFonts w:ascii="Symbol" w:hAnsi="Symbol" w:hint="default"/>
+      </w:rPr>
+    </w:lvl>
+    <w:lvl w:ilvl="7" w:tplc="04090003" w:tentative="1">
+      <w:start w:val="1"/>
+      <w:numFmt w:val="bullet"/>
+      <w:lvlText w:val="o"/>
+      <w:lvlJc w:val="left"/>
+      <w:pPr>
+        <w:ind w:left="7200" w:hanging="360"/>
+      </w:pPr>
+      <w:rPr>
+        <w:rFonts w:ascii="Courier New" w:hAnsi="Courier New" w:cs="Courier New" w:hint="default"/>
+      </w:rPr>
+    </w:lvl>
+    <w:lvl w:ilvl="8" w:tplc="04090005" w:tentative="1">
+      <w:start w:val="1"/>
+      <w:numFmt w:val="bullet"/>
+      <w:lvlText w:val=""/>
+      <w:lvlJc w:val="left"/>
+      <w:pPr>
+        <w:ind w:left="7920" w:hanging="360"/>
+      </w:pPr>
+      <w:rPr>
+        <w:rFonts w:ascii="Wingdings" w:hAnsi="Wingdings" w:hint="default"/>
+      </w:rPr>
+    </w:lvl>
+  </w:abstractNum>
+  <w:abstractNum w:abstractNumId="6" w15:restartNumberingAfterBreak="0">
     <w:nsid w:val="2BD66A0D"/>
     <w:multiLevelType w:val="hybridMultilevel"/>
     <w:tmpl w:val="A774B5FE"/>
@@ -2479,7 +3278,346 @@
       </w:rPr>
     </w:lvl>
   </w:abstractNum>
-  <w:abstractNum w:abstractNumId="4" w15:restartNumberingAfterBreak="0">
+  <w:abstractNum w:abstractNumId="7" w15:restartNumberingAfterBreak="0">
+    <w:nsid w:val="3DD017E5"/>
+    <w:multiLevelType w:val="hybridMultilevel"/>
+    <w:tmpl w:val="CED08A48"/>
+    <w:lvl w:ilvl="0" w:tplc="04090001">
+      <w:start w:val="1"/>
+      <w:numFmt w:val="bullet"/>
+      <w:lvlText w:val=""/>
+      <w:lvlJc w:val="left"/>
+      <w:pPr>
+        <w:ind w:left="720" w:hanging="360"/>
+      </w:pPr>
+      <w:rPr>
+        <w:rFonts w:ascii="Symbol" w:hAnsi="Symbol" w:hint="default"/>
+      </w:rPr>
+    </w:lvl>
+    <w:lvl w:ilvl="1" w:tplc="04090003" w:tentative="1">
+      <w:start w:val="1"/>
+      <w:numFmt w:val="bullet"/>
+      <w:lvlText w:val="o"/>
+      <w:lvlJc w:val="left"/>
+      <w:pPr>
+        <w:ind w:left="1440" w:hanging="360"/>
+      </w:pPr>
+      <w:rPr>
+        <w:rFonts w:ascii="Courier New" w:hAnsi="Courier New" w:cs="Courier New" w:hint="default"/>
+      </w:rPr>
+    </w:lvl>
+    <w:lvl w:ilvl="2" w:tplc="04090005" w:tentative="1">
+      <w:start w:val="1"/>
+      <w:numFmt w:val="bullet"/>
+      <w:lvlText w:val=""/>
+      <w:lvlJc w:val="left"/>
+      <w:pPr>
+        <w:ind w:left="2160" w:hanging="360"/>
+      </w:pPr>
+      <w:rPr>
+        <w:rFonts w:ascii="Wingdings" w:hAnsi="Wingdings" w:hint="default"/>
+      </w:rPr>
+    </w:lvl>
+    <w:lvl w:ilvl="3" w:tplc="04090001" w:tentative="1">
+      <w:start w:val="1"/>
+      <w:numFmt w:val="bullet"/>
+      <w:lvlText w:val=""/>
+      <w:lvlJc w:val="left"/>
+      <w:pPr>
+        <w:ind w:left="2880" w:hanging="360"/>
+      </w:pPr>
+      <w:rPr>
+        <w:rFonts w:ascii="Symbol" w:hAnsi="Symbol" w:hint="default"/>
+      </w:rPr>
+    </w:lvl>
+    <w:lvl w:ilvl="4" w:tplc="04090003" w:tentative="1">
+      <w:start w:val="1"/>
+      <w:numFmt w:val="bullet"/>
+      <w:lvlText w:val="o"/>
+      <w:lvlJc w:val="left"/>
+      <w:pPr>
+        <w:ind w:left="3600" w:hanging="360"/>
+      </w:pPr>
+      <w:rPr>
+        <w:rFonts w:ascii="Courier New" w:hAnsi="Courier New" w:cs="Courier New" w:hint="default"/>
+      </w:rPr>
+    </w:lvl>
+    <w:lvl w:ilvl="5" w:tplc="04090005" w:tentative="1">
+      <w:start w:val="1"/>
+      <w:numFmt w:val="bullet"/>
+      <w:lvlText w:val=""/>
+      <w:lvlJc w:val="left"/>
+      <w:pPr>
+        <w:ind w:left="4320" w:hanging="360"/>
+      </w:pPr>
+      <w:rPr>
+        <w:rFonts w:ascii="Wingdings" w:hAnsi="Wingdings" w:hint="default"/>
+      </w:rPr>
+    </w:lvl>
+    <w:lvl w:ilvl="6" w:tplc="04090001" w:tentative="1">
+      <w:start w:val="1"/>
+      <w:numFmt w:val="bullet"/>
+      <w:lvlText w:val=""/>
+      <w:lvlJc w:val="left"/>
+      <w:pPr>
+        <w:ind w:left="5040" w:hanging="360"/>
+      </w:pPr>
+      <w:rPr>
+        <w:rFonts w:ascii="Symbol" w:hAnsi="Symbol" w:hint="default"/>
+      </w:rPr>
+    </w:lvl>
+    <w:lvl w:ilvl="7" w:tplc="04090003" w:tentative="1">
+      <w:start w:val="1"/>
+      <w:numFmt w:val="bullet"/>
+      <w:lvlText w:val="o"/>
+      <w:lvlJc w:val="left"/>
+      <w:pPr>
+        <w:ind w:left="5760" w:hanging="360"/>
+      </w:pPr>
+      <w:rPr>
+        <w:rFonts w:ascii="Courier New" w:hAnsi="Courier New" w:cs="Courier New" w:hint="default"/>
+      </w:rPr>
+    </w:lvl>
+    <w:lvl w:ilvl="8" w:tplc="04090005" w:tentative="1">
+      <w:start w:val="1"/>
+      <w:numFmt w:val="bullet"/>
+      <w:lvlText w:val=""/>
+      <w:lvlJc w:val="left"/>
+      <w:pPr>
+        <w:ind w:left="6480" w:hanging="360"/>
+      </w:pPr>
+      <w:rPr>
+        <w:rFonts w:ascii="Wingdings" w:hAnsi="Wingdings" w:hint="default"/>
+      </w:rPr>
+    </w:lvl>
+  </w:abstractNum>
+  <w:abstractNum w:abstractNumId="8" w15:restartNumberingAfterBreak="0">
+    <w:nsid w:val="49865CB6"/>
+    <w:multiLevelType w:val="hybridMultilevel"/>
+    <w:tmpl w:val="19204C52"/>
+    <w:lvl w:ilvl="0" w:tplc="04090001">
+      <w:start w:val="1"/>
+      <w:numFmt w:val="bullet"/>
+      <w:lvlText w:val=""/>
+      <w:lvlJc w:val="left"/>
+      <w:pPr>
+        <w:ind w:left="2160" w:hanging="360"/>
+      </w:pPr>
+      <w:rPr>
+        <w:rFonts w:ascii="Symbol" w:hAnsi="Symbol" w:hint="default"/>
+      </w:rPr>
+    </w:lvl>
+    <w:lvl w:ilvl="1" w:tplc="04090003" w:tentative="1">
+      <w:start w:val="1"/>
+      <w:numFmt w:val="bullet"/>
+      <w:lvlText w:val="o"/>
+      <w:lvlJc w:val="left"/>
+      <w:pPr>
+        <w:ind w:left="2880" w:hanging="360"/>
+      </w:pPr>
+      <w:rPr>
+        <w:rFonts w:ascii="Courier New" w:hAnsi="Courier New" w:cs="Courier New" w:hint="default"/>
+      </w:rPr>
+    </w:lvl>
+    <w:lvl w:ilvl="2" w:tplc="04090005" w:tentative="1">
+      <w:start w:val="1"/>
+      <w:numFmt w:val="bullet"/>
+      <w:lvlText w:val=""/>
+      <w:lvlJc w:val="left"/>
+      <w:pPr>
+        <w:ind w:left="3600" w:hanging="360"/>
+      </w:pPr>
+      <w:rPr>
+        <w:rFonts w:ascii="Wingdings" w:hAnsi="Wingdings" w:hint="default"/>
+      </w:rPr>
+    </w:lvl>
+    <w:lvl w:ilvl="3" w:tplc="04090001" w:tentative="1">
+      <w:start w:val="1"/>
+      <w:numFmt w:val="bullet"/>
+      <w:lvlText w:val=""/>
+      <w:lvlJc w:val="left"/>
+      <w:pPr>
+        <w:ind w:left="4320" w:hanging="360"/>
+      </w:pPr>
+      <w:rPr>
+        <w:rFonts w:ascii="Symbol" w:hAnsi="Symbol" w:hint="default"/>
+      </w:rPr>
+    </w:lvl>
+    <w:lvl w:ilvl="4" w:tplc="04090003" w:tentative="1">
+      <w:start w:val="1"/>
+      <w:numFmt w:val="bullet"/>
+      <w:lvlText w:val="o"/>
+      <w:lvlJc w:val="left"/>
+      <w:pPr>
+        <w:ind w:left="5040" w:hanging="360"/>
+      </w:pPr>
+      <w:rPr>
+        <w:rFonts w:ascii="Courier New" w:hAnsi="Courier New" w:cs="Courier New" w:hint="default"/>
+      </w:rPr>
+    </w:lvl>
+    <w:lvl w:ilvl="5" w:tplc="04090005" w:tentative="1">
+      <w:start w:val="1"/>
+      <w:numFmt w:val="bullet"/>
+      <w:lvlText w:val=""/>
+      <w:lvlJc w:val="left"/>
+      <w:pPr>
+        <w:ind w:left="5760" w:hanging="360"/>
+      </w:pPr>
+      <w:rPr>
+        <w:rFonts w:ascii="Wingdings" w:hAnsi="Wingdings" w:hint="default"/>
+      </w:rPr>
+    </w:lvl>
+    <w:lvl w:ilvl="6" w:tplc="04090001" w:tentative="1">
+      <w:start w:val="1"/>
+      <w:numFmt w:val="bullet"/>
+      <w:lvlText w:val=""/>
+      <w:lvlJc w:val="left"/>
+      <w:pPr>
+        <w:ind w:left="6480" w:hanging="360"/>
+      </w:pPr>
+      <w:rPr>
+        <w:rFonts w:ascii="Symbol" w:hAnsi="Symbol" w:hint="default"/>
+      </w:rPr>
+    </w:lvl>
+    <w:lvl w:ilvl="7" w:tplc="04090003" w:tentative="1">
+      <w:start w:val="1"/>
+      <w:numFmt w:val="bullet"/>
+      <w:lvlText w:val="o"/>
+      <w:lvlJc w:val="left"/>
+      <w:pPr>
+        <w:ind w:left="7200" w:hanging="360"/>
+      </w:pPr>
+      <w:rPr>
+        <w:rFonts w:ascii="Courier New" w:hAnsi="Courier New" w:cs="Courier New" w:hint="default"/>
+      </w:rPr>
+    </w:lvl>
+    <w:lvl w:ilvl="8" w:tplc="04090005" w:tentative="1">
+      <w:start w:val="1"/>
+      <w:numFmt w:val="bullet"/>
+      <w:lvlText w:val=""/>
+      <w:lvlJc w:val="left"/>
+      <w:pPr>
+        <w:ind w:left="7920" w:hanging="360"/>
+      </w:pPr>
+      <w:rPr>
+        <w:rFonts w:ascii="Wingdings" w:hAnsi="Wingdings" w:hint="default"/>
+      </w:rPr>
+    </w:lvl>
+  </w:abstractNum>
+  <w:abstractNum w:abstractNumId="9" w15:restartNumberingAfterBreak="0">
+    <w:nsid w:val="4B583FDC"/>
+    <w:multiLevelType w:val="hybridMultilevel"/>
+    <w:tmpl w:val="14BA70D6"/>
+    <w:lvl w:ilvl="0" w:tplc="04090001">
+      <w:start w:val="1"/>
+      <w:numFmt w:val="bullet"/>
+      <w:lvlText w:val=""/>
+      <w:lvlJc w:val="left"/>
+      <w:pPr>
+        <w:ind w:left="2160" w:hanging="360"/>
+      </w:pPr>
+      <w:rPr>
+        <w:rFonts w:ascii="Symbol" w:hAnsi="Symbol" w:hint="default"/>
+      </w:rPr>
+    </w:lvl>
+    <w:lvl w:ilvl="1" w:tplc="04090003" w:tentative="1">
+      <w:start w:val="1"/>
+      <w:numFmt w:val="bullet"/>
+      <w:lvlText w:val="o"/>
+      <w:lvlJc w:val="left"/>
+      <w:pPr>
+        <w:ind w:left="2880" w:hanging="360"/>
+      </w:pPr>
+      <w:rPr>
+        <w:rFonts w:ascii="Courier New" w:hAnsi="Courier New" w:cs="Courier New" w:hint="default"/>
+      </w:rPr>
+    </w:lvl>
+    <w:lvl w:ilvl="2" w:tplc="04090005" w:tentative="1">
+      <w:start w:val="1"/>
+      <w:numFmt w:val="bullet"/>
+      <w:lvlText w:val=""/>
+      <w:lvlJc w:val="left"/>
+      <w:pPr>
+        <w:ind w:left="3600" w:hanging="360"/>
+      </w:pPr>
+      <w:rPr>
+        <w:rFonts w:ascii="Wingdings" w:hAnsi="Wingdings" w:hint="default"/>
+      </w:rPr>
+    </w:lvl>
+    <w:lvl w:ilvl="3" w:tplc="04090001" w:tentative="1">
+      <w:start w:val="1"/>
+      <w:numFmt w:val="bullet"/>
+      <w:lvlText w:val=""/>
+      <w:lvlJc w:val="left"/>
+      <w:pPr>
+        <w:ind w:left="4320" w:hanging="360"/>
+      </w:pPr>
+      <w:rPr>
+        <w:rFonts w:ascii="Symbol" w:hAnsi="Symbol" w:hint="default"/>
+      </w:rPr>
+    </w:lvl>
+    <w:lvl w:ilvl="4" w:tplc="04090003" w:tentative="1">
+      <w:start w:val="1"/>
+      <w:numFmt w:val="bullet"/>
+      <w:lvlText w:val="o"/>
+      <w:lvlJc w:val="left"/>
+      <w:pPr>
+        <w:ind w:left="5040" w:hanging="360"/>
+      </w:pPr>
+      <w:rPr>
+        <w:rFonts w:ascii="Courier New" w:hAnsi="Courier New" w:cs="Courier New" w:hint="default"/>
+      </w:rPr>
+    </w:lvl>
+    <w:lvl w:ilvl="5" w:tplc="04090005" w:tentative="1">
+      <w:start w:val="1"/>
+      <w:numFmt w:val="bullet"/>
+      <w:lvlText w:val=""/>
+      <w:lvlJc w:val="left"/>
+      <w:pPr>
+        <w:ind w:left="5760" w:hanging="360"/>
+      </w:pPr>
+      <w:rPr>
+        <w:rFonts w:ascii="Wingdings" w:hAnsi="Wingdings" w:hint="default"/>
+      </w:rPr>
+    </w:lvl>
+    <w:lvl w:ilvl="6" w:tplc="04090001" w:tentative="1">
+      <w:start w:val="1"/>
+      <w:numFmt w:val="bullet"/>
+      <w:lvlText w:val=""/>
+      <w:lvlJc w:val="left"/>
+      <w:pPr>
+        <w:ind w:left="6480" w:hanging="360"/>
+      </w:pPr>
+      <w:rPr>
+        <w:rFonts w:ascii="Symbol" w:hAnsi="Symbol" w:hint="default"/>
+      </w:rPr>
+    </w:lvl>
+    <w:lvl w:ilvl="7" w:tplc="04090003" w:tentative="1">
+      <w:start w:val="1"/>
+      <w:numFmt w:val="bullet"/>
+      <w:lvlText w:val="o"/>
+      <w:lvlJc w:val="left"/>
+      <w:pPr>
+        <w:ind w:left="7200" w:hanging="360"/>
+      </w:pPr>
+      <w:rPr>
+        <w:rFonts w:ascii="Courier New" w:hAnsi="Courier New" w:cs="Courier New" w:hint="default"/>
+      </w:rPr>
+    </w:lvl>
+    <w:lvl w:ilvl="8" w:tplc="04090005" w:tentative="1">
+      <w:start w:val="1"/>
+      <w:numFmt w:val="bullet"/>
+      <w:lvlText w:val=""/>
+      <w:lvlJc w:val="left"/>
+      <w:pPr>
+        <w:ind w:left="7920" w:hanging="360"/>
+      </w:pPr>
+      <w:rPr>
+        <w:rFonts w:ascii="Wingdings" w:hAnsi="Wingdings" w:hint="default"/>
+      </w:rPr>
+    </w:lvl>
+  </w:abstractNum>
+  <w:abstractNum w:abstractNumId="10" w15:restartNumberingAfterBreak="0">
     <w:nsid w:val="6F8A4840"/>
     <w:multiLevelType w:val="hybridMultilevel"/>
     <w:tmpl w:val="5CEADE0A"/>
@@ -2592,20 +3730,270 @@
       </w:rPr>
     </w:lvl>
   </w:abstractNum>
+  <w:abstractNum w:abstractNumId="11" w15:restartNumberingAfterBreak="0">
+    <w:nsid w:val="7AC522D1"/>
+    <w:multiLevelType w:val="hybridMultilevel"/>
+    <w:tmpl w:val="A85A216C"/>
+    <w:lvl w:ilvl="0" w:tplc="04090001">
+      <w:start w:val="1"/>
+      <w:numFmt w:val="bullet"/>
+      <w:lvlText w:val=""/>
+      <w:lvlJc w:val="left"/>
+      <w:pPr>
+        <w:ind w:left="1440" w:hanging="360"/>
+      </w:pPr>
+      <w:rPr>
+        <w:rFonts w:ascii="Symbol" w:hAnsi="Symbol" w:hint="default"/>
+      </w:rPr>
+    </w:lvl>
+    <w:lvl w:ilvl="1" w:tplc="04090003" w:tentative="1">
+      <w:start w:val="1"/>
+      <w:numFmt w:val="bullet"/>
+      <w:lvlText w:val="o"/>
+      <w:lvlJc w:val="left"/>
+      <w:pPr>
+        <w:ind w:left="2160" w:hanging="360"/>
+      </w:pPr>
+      <w:rPr>
+        <w:rFonts w:ascii="Courier New" w:hAnsi="Courier New" w:cs="Courier New" w:hint="default"/>
+      </w:rPr>
+    </w:lvl>
+    <w:lvl w:ilvl="2" w:tplc="04090005" w:tentative="1">
+      <w:start w:val="1"/>
+      <w:numFmt w:val="bullet"/>
+      <w:lvlText w:val=""/>
+      <w:lvlJc w:val="left"/>
+      <w:pPr>
+        <w:ind w:left="2880" w:hanging="360"/>
+      </w:pPr>
+      <w:rPr>
+        <w:rFonts w:ascii="Wingdings" w:hAnsi="Wingdings" w:hint="default"/>
+      </w:rPr>
+    </w:lvl>
+    <w:lvl w:ilvl="3" w:tplc="04090001" w:tentative="1">
+      <w:start w:val="1"/>
+      <w:numFmt w:val="bullet"/>
+      <w:lvlText w:val=""/>
+      <w:lvlJc w:val="left"/>
+      <w:pPr>
+        <w:ind w:left="3600" w:hanging="360"/>
+      </w:pPr>
+      <w:rPr>
+        <w:rFonts w:ascii="Symbol" w:hAnsi="Symbol" w:hint="default"/>
+      </w:rPr>
+    </w:lvl>
+    <w:lvl w:ilvl="4" w:tplc="04090003" w:tentative="1">
+      <w:start w:val="1"/>
+      <w:numFmt w:val="bullet"/>
+      <w:lvlText w:val="o"/>
+      <w:lvlJc w:val="left"/>
+      <w:pPr>
+        <w:ind w:left="4320" w:hanging="360"/>
+      </w:pPr>
+      <w:rPr>
+        <w:rFonts w:ascii="Courier New" w:hAnsi="Courier New" w:cs="Courier New" w:hint="default"/>
+      </w:rPr>
+    </w:lvl>
+    <w:lvl w:ilvl="5" w:tplc="04090005" w:tentative="1">
+      <w:start w:val="1"/>
+      <w:numFmt w:val="bullet"/>
+      <w:lvlText w:val=""/>
+      <w:lvlJc w:val="left"/>
+      <w:pPr>
+        <w:ind w:left="5040" w:hanging="360"/>
+      </w:pPr>
+      <w:rPr>
+        <w:rFonts w:ascii="Wingdings" w:hAnsi="Wingdings" w:hint="default"/>
+      </w:rPr>
+    </w:lvl>
+    <w:lvl w:ilvl="6" w:tplc="04090001" w:tentative="1">
+      <w:start w:val="1"/>
+      <w:numFmt w:val="bullet"/>
+      <w:lvlText w:val=""/>
+      <w:lvlJc w:val="left"/>
+      <w:pPr>
+        <w:ind w:left="5760" w:hanging="360"/>
+      </w:pPr>
+      <w:rPr>
+        <w:rFonts w:ascii="Symbol" w:hAnsi="Symbol" w:hint="default"/>
+      </w:rPr>
+    </w:lvl>
+    <w:lvl w:ilvl="7" w:tplc="04090003" w:tentative="1">
+      <w:start w:val="1"/>
+      <w:numFmt w:val="bullet"/>
+      <w:lvlText w:val="o"/>
+      <w:lvlJc w:val="left"/>
+      <w:pPr>
+        <w:ind w:left="6480" w:hanging="360"/>
+      </w:pPr>
+      <w:rPr>
+        <w:rFonts w:ascii="Courier New" w:hAnsi="Courier New" w:cs="Courier New" w:hint="default"/>
+      </w:rPr>
+    </w:lvl>
+    <w:lvl w:ilvl="8" w:tplc="04090005" w:tentative="1">
+      <w:start w:val="1"/>
+      <w:numFmt w:val="bullet"/>
+      <w:lvlText w:val=""/>
+      <w:lvlJc w:val="left"/>
+      <w:pPr>
+        <w:ind w:left="7200" w:hanging="360"/>
+      </w:pPr>
+      <w:rPr>
+        <w:rFonts w:ascii="Wingdings" w:hAnsi="Wingdings" w:hint="default"/>
+      </w:rPr>
+    </w:lvl>
+  </w:abstractNum>
+  <w:abstractNum w:abstractNumId="12" w15:restartNumberingAfterBreak="0">
+    <w:nsid w:val="7DF207DC"/>
+    <w:multiLevelType w:val="hybridMultilevel"/>
+    <w:tmpl w:val="841CA9BA"/>
+    <w:lvl w:ilvl="0" w:tplc="04090001">
+      <w:start w:val="1"/>
+      <w:numFmt w:val="bullet"/>
+      <w:lvlText w:val=""/>
+      <w:lvlJc w:val="left"/>
+      <w:pPr>
+        <w:ind w:left="1440" w:hanging="360"/>
+      </w:pPr>
+      <w:rPr>
+        <w:rFonts w:ascii="Symbol" w:hAnsi="Symbol" w:hint="default"/>
+      </w:rPr>
+    </w:lvl>
+    <w:lvl w:ilvl="1" w:tplc="04090003" w:tentative="1">
+      <w:start w:val="1"/>
+      <w:numFmt w:val="bullet"/>
+      <w:lvlText w:val="o"/>
+      <w:lvlJc w:val="left"/>
+      <w:pPr>
+        <w:ind w:left="2160" w:hanging="360"/>
+      </w:pPr>
+      <w:rPr>
+        <w:rFonts w:ascii="Courier New" w:hAnsi="Courier New" w:cs="Courier New" w:hint="default"/>
+      </w:rPr>
+    </w:lvl>
+    <w:lvl w:ilvl="2" w:tplc="04090005" w:tentative="1">
+      <w:start w:val="1"/>
+      <w:numFmt w:val="bullet"/>
+      <w:lvlText w:val=""/>
+      <w:lvlJc w:val="left"/>
+      <w:pPr>
+        <w:ind w:left="2880" w:hanging="360"/>
+      </w:pPr>
+      <w:rPr>
+        <w:rFonts w:ascii="Wingdings" w:hAnsi="Wingdings" w:hint="default"/>
+      </w:rPr>
+    </w:lvl>
+    <w:lvl w:ilvl="3" w:tplc="04090001" w:tentative="1">
+      <w:start w:val="1"/>
+      <w:numFmt w:val="bullet"/>
+      <w:lvlText w:val=""/>
+      <w:lvlJc w:val="left"/>
+      <w:pPr>
+        <w:ind w:left="3600" w:hanging="360"/>
+      </w:pPr>
+      <w:rPr>
+        <w:rFonts w:ascii="Symbol" w:hAnsi="Symbol" w:hint="default"/>
+      </w:rPr>
+    </w:lvl>
+    <w:lvl w:ilvl="4" w:tplc="04090003" w:tentative="1">
+      <w:start w:val="1"/>
+      <w:numFmt w:val="bullet"/>
+      <w:lvlText w:val="o"/>
+      <w:lvlJc w:val="left"/>
+      <w:pPr>
+        <w:ind w:left="4320" w:hanging="360"/>
+      </w:pPr>
+      <w:rPr>
+        <w:rFonts w:ascii="Courier New" w:hAnsi="Courier New" w:cs="Courier New" w:hint="default"/>
+      </w:rPr>
+    </w:lvl>
+    <w:lvl w:ilvl="5" w:tplc="04090005" w:tentative="1">
+      <w:start w:val="1"/>
+      <w:numFmt w:val="bullet"/>
+      <w:lvlText w:val=""/>
+      <w:lvlJc w:val="left"/>
+      <w:pPr>
+        <w:ind w:left="5040" w:hanging="360"/>
+      </w:pPr>
+      <w:rPr>
+        <w:rFonts w:ascii="Wingdings" w:hAnsi="Wingdings" w:hint="default"/>
+      </w:rPr>
+    </w:lvl>
+    <w:lvl w:ilvl="6" w:tplc="04090001" w:tentative="1">
+      <w:start w:val="1"/>
+      <w:numFmt w:val="bullet"/>
+      <w:lvlText w:val=""/>
+      <w:lvlJc w:val="left"/>
+      <w:pPr>
+        <w:ind w:left="5760" w:hanging="360"/>
+      </w:pPr>
+      <w:rPr>
+        <w:rFonts w:ascii="Symbol" w:hAnsi="Symbol" w:hint="default"/>
+      </w:rPr>
+    </w:lvl>
+    <w:lvl w:ilvl="7" w:tplc="04090003" w:tentative="1">
+      <w:start w:val="1"/>
+      <w:numFmt w:val="bullet"/>
+      <w:lvlText w:val="o"/>
+      <w:lvlJc w:val="left"/>
+      <w:pPr>
+        <w:ind w:left="6480" w:hanging="360"/>
+      </w:pPr>
+      <w:rPr>
+        <w:rFonts w:ascii="Courier New" w:hAnsi="Courier New" w:cs="Courier New" w:hint="default"/>
+      </w:rPr>
+    </w:lvl>
+    <w:lvl w:ilvl="8" w:tplc="04090005" w:tentative="1">
+      <w:start w:val="1"/>
+      <w:numFmt w:val="bullet"/>
+      <w:lvlText w:val=""/>
+      <w:lvlJc w:val="left"/>
+      <w:pPr>
+        <w:ind w:left="7200" w:hanging="360"/>
+      </w:pPr>
+      <w:rPr>
+        <w:rFonts w:ascii="Wingdings" w:hAnsi="Wingdings" w:hint="default"/>
+      </w:rPr>
+    </w:lvl>
+  </w:abstractNum>
   <w:num w:numId="1" w16cid:durableId="1322853765">
+    <w:abstractNumId w:val="1"/>
+  </w:num>
+  <w:num w:numId="2" w16cid:durableId="1000699032">
+    <w:abstractNumId w:val="3"/>
+  </w:num>
+  <w:num w:numId="3" w16cid:durableId="437944055">
+    <w:abstractNumId w:val="6"/>
+  </w:num>
+  <w:num w:numId="4" w16cid:durableId="2021347528">
+    <w:abstractNumId w:val="10"/>
+  </w:num>
+  <w:num w:numId="5" w16cid:durableId="283195729">
+    <w:abstractNumId w:val="2"/>
+  </w:num>
+  <w:num w:numId="6" w16cid:durableId="339738997">
+    <w:abstractNumId w:val="4"/>
+  </w:num>
+  <w:num w:numId="7" w16cid:durableId="1934582663">
+    <w:abstractNumId w:val="12"/>
+  </w:num>
+  <w:num w:numId="8" w16cid:durableId="1310355227">
+    <w:abstractNumId w:val="5"/>
+  </w:num>
+  <w:num w:numId="9" w16cid:durableId="329215478">
+    <w:abstractNumId w:val="9"/>
+  </w:num>
+  <w:num w:numId="10" w16cid:durableId="274024185">
+    <w:abstractNumId w:val="11"/>
+  </w:num>
+  <w:num w:numId="11" w16cid:durableId="1484931272">
     <w:abstractNumId w:val="0"/>
   </w:num>
-  <w:num w:numId="2" w16cid:durableId="1000699032">
-    <w:abstractNumId w:val="2"/>
+  <w:num w:numId="12" w16cid:durableId="1760977130">
+    <w:abstractNumId w:val="8"/>
   </w:num>
-  <w:num w:numId="3" w16cid:durableId="437944055">
-    <w:abstractNumId w:val="3"/>
-  </w:num>
-  <w:num w:numId="4" w16cid:durableId="2021347528">
-    <w:abstractNumId w:val="4"/>
-  </w:num>
-  <w:num w:numId="5" w16cid:durableId="283195729">
-    <w:abstractNumId w:val="1"/>
+  <w:num w:numId="13" w16cid:durableId="1468472799">
+    <w:abstractNumId w:val="7"/>
   </w:num>
 </w:numbering>
 </file>
@@ -3010,7 +4398,7 @@
   <w:style w:type="paragraph" w:default="1" w:styleId="Normal">
     <w:name w:val="Normal"/>
     <w:qFormat/>
-    <w:rsid w:val="00201553"/>
+    <w:rsid w:val="00121826"/>
   </w:style>
   <w:style w:type="paragraph" w:styleId="Heading1">
     <w:name w:val="heading 1"/>

</xml_diff>

<commit_message>
update slave master and clock divider(include testbench each components)
</commit_message>
<xml_diff>
--- a/NTA_2024/SPEC/I2C DESIGN.docx
+++ b/NTA_2024/SPEC/I2C DESIGN.docx
@@ -188,15 +188,7 @@
                               <w:jc w:val="center"/>
                             </w:pPr>
                             <w:r>
-                              <w:t xml:space="preserve">SHIFT </w:t>
-                            </w:r>
-                          </w:p>
-                          <w:p>
-                            <w:pPr>
-                              <w:jc w:val="center"/>
-                            </w:pPr>
-                            <w:r>
-                              <w:t>REGISTER</w:t>
+                              <w:t>FSM I2C SLAVE</w:t>
                             </w:r>
                           </w:p>
                         </w:txbxContent>
@@ -223,15 +215,10 @@
                         <w:jc w:val="center"/>
                       </w:pPr>
                       <w:r>
-                        <w:t xml:space="preserve">SHIFT </w:t>
+                        <w:t>FSM I2C</w:t>
                       </w:r>
-                    </w:p>
-                    <w:p>
-                      <w:pPr>
-                        <w:jc w:val="center"/>
-                      </w:pPr>
                       <w:r>
-                        <w:t>REGISTER</w:t>
+                        <w:t xml:space="preserve"> SLAVE</w:t>
                       </w:r>
                     </w:p>
                   </w:txbxContent>
@@ -417,7 +404,10 @@
                               <w:jc w:val="center"/>
                             </w:pPr>
                             <w:r>
-                              <w:t>I2C_SLAVE</w:t>
+                              <w:t>FSM I2C</w:t>
+                            </w:r>
+                            <w:r>
+                              <w:t xml:space="preserve"> MASTER</w:t>
                             </w:r>
                           </w:p>
                         </w:txbxContent>
@@ -444,7 +434,10 @@
                         <w:jc w:val="center"/>
                       </w:pPr>
                       <w:r>
-                        <w:t>I2C_SLAVE</w:t>
+                        <w:t>FSM I2C</w:t>
+                      </w:r>
+                      <w:r>
+                        <w:t xml:space="preserve"> MASTER</w:t>
                       </w:r>
                     </w:p>
                   </w:txbxContent>
@@ -513,7 +506,19 @@
                               <w:jc w:val="center"/>
                             </w:pPr>
                             <w:r>
-                              <w:t>FSM I2C</w:t>
+                              <w:t>CLOCK</w:t>
+                            </w:r>
+                            <w:r>
+                              <w:t xml:space="preserve"> </w:t>
+                            </w:r>
+                            <w:r>
+                              <w:br/>
+                            </w:r>
+                            <w:r>
+                              <w:t>DIV</w:t>
+                            </w:r>
+                            <w:r>
+                              <w:t>IDE</w:t>
                             </w:r>
                           </w:p>
                         </w:txbxContent>
@@ -540,7 +545,19 @@
                         <w:jc w:val="center"/>
                       </w:pPr>
                       <w:r>
-                        <w:t>FSM I2C</w:t>
+                        <w:t>CLOCK</w:t>
+                      </w:r>
+                      <w:r>
+                        <w:t xml:space="preserve"> </w:t>
+                      </w:r>
+                      <w:r>
+                        <w:br/>
+                      </w:r>
+                      <w:r>
+                        <w:t>DIV</w:t>
+                      </w:r>
+                      <w:r>
+                        <w:t>IDE</w:t>
                       </w:r>
                     </w:p>
                   </w:txbxContent>
@@ -1893,19 +1910,7 @@
         <w:ind w:left="1701" w:hanging="283"/>
       </w:pPr>
       <w:r>
-        <w:t xml:space="preserve">start : trigger when cs = 1 and rd = 1, or </w:t>
-      </w:r>
-      <w:r>
-        <w:t xml:space="preserve">cs = 1 and </w:t>
-      </w:r>
-      <w:r>
-        <w:t>wr</w:t>
-      </w:r>
-      <w:r>
-        <w:t xml:space="preserve"> = 1</w:t>
-      </w:r>
-      <w:r>
-        <w:t>.</w:t>
+        <w:t>start : trigger when cs = 1 and rd = 1, or cs = 1 and wr = 1.</w:t>
       </w:r>
     </w:p>
     <w:p>
@@ -1930,13 +1935,7 @@
     <w:p>
       <w:r>
         <w:tab/>
-        <w:t xml:space="preserve">- Detect </w:t>
-      </w:r>
-      <w:r>
-        <w:t>when cs = 1 and rd = 1, or cs = 1 and wr = 1</w:t>
-      </w:r>
-      <w:r>
-        <w:t xml:space="preserve"> to start process into FSM I2C to </w:t>
+        <w:t xml:space="preserve">- Detect when cs = 1 and rd = 1, or cs = 1 and wr = 1 to start process into FSM I2C to </w:t>
       </w:r>
     </w:p>
     <w:p>
@@ -2035,6 +2034,9 @@
     </w:p>
     <w:p>
       <w:r>
+        <w:rPr>
+          <w:noProof/>
+        </w:rPr>
         <w:drawing>
           <wp:inline distT="0" distB="0" distL="0" distR="0" wp14:anchorId="6E369A4D" wp14:editId="63B61B51">
             <wp:extent cx="5941060" cy="2835910"/>
@@ -2088,6 +2090,9 @@
         <w:jc w:val="center"/>
       </w:pPr>
       <w:r>
+        <w:rPr>
+          <w:noProof/>
+        </w:rPr>
         <w:drawing>
           <wp:inline distT="0" distB="0" distL="0" distR="0" wp14:anchorId="26C63DF4" wp14:editId="3C5DFE90">
             <wp:extent cx="5941060" cy="1304925"/>
@@ -2132,10 +2137,54 @@
     </w:p>
     <w:p>
       <w:r>
-        <w:t>3</w:t>
-      </w:r>
-      <w:r>
-        <w:t>. FSM I2C.</w:t>
+        <w:t>3. CLOCK DIVIDE.</w:t>
+      </w:r>
+    </w:p>
+    <w:p>
+      <w:pPr>
+        <w:ind w:firstLine="720"/>
+      </w:pPr>
+      <w:r>
+        <w:t>a. Inputs / Outputs pin.</w:t>
+      </w:r>
+    </w:p>
+    <w:p>
+      <w:r>
+        <w:tab/>
+        <w:t>c. Functional.</w:t>
+      </w:r>
+    </w:p>
+    <w:p>
+      <w:r>
+        <w:tab/>
+        <w:t>d. Design circuit.</w:t>
+      </w:r>
+    </w:p>
+    <w:p>
+      <w:r>
+        <w:tab/>
+        <w:t>e. Timming chart.</w:t>
+      </w:r>
+    </w:p>
+    <w:p/>
+    <w:p>
+      <w:r>
+        <w:t>4</w:t>
+      </w:r>
+      <w:r>
+        <w:t>. FSM</w:t>
+      </w:r>
+      <w:r>
+        <w:t xml:space="preserve"> </w:t>
+      </w:r>
+      <w:r>
+        <w:t>I2C</w:t>
+      </w:r>
+      <w:r>
+        <w:t xml:space="preserve"> MASTER</w:t>
+      </w:r>
+      <w:r>
+        <w:t>.</w:t>
       </w:r>
     </w:p>
     <w:p>
@@ -2175,340 +2224,6 @@
       </w:r>
       <w:r>
         <w:t>. Timming chart.</w:t>
-      </w:r>
-    </w:p>
-    <w:p>
-      <w:r>
-        <w:t>4</w:t>
-      </w:r>
-      <w:r>
-        <w:t>. SHIFT REGISTER.</w:t>
-      </w:r>
-    </w:p>
-    <w:p>
-      <w:r>
-        <w:tab/>
-        <w:t>a. Inputs / Outputs pin.</w:t>
-      </w:r>
-    </w:p>
-    <w:p>
-      <w:r>
-        <w:tab/>
-        <w:t>- Inputs :</w:t>
-      </w:r>
-    </w:p>
-    <w:p>
-      <w:pPr>
-        <w:pStyle w:val="ListParagraph"/>
-        <w:numPr>
-          <w:ilvl w:val="0"/>
-          <w:numId w:val="6"/>
-        </w:numPr>
-      </w:pPr>
-      <w:r>
-        <w:t>clk</w:t>
-      </w:r>
-      <w:r>
-        <w:t xml:space="preserve"> : clock internal.</w:t>
-      </w:r>
-    </w:p>
-    <w:p>
-      <w:pPr>
-        <w:pStyle w:val="ListParagraph"/>
-        <w:numPr>
-          <w:ilvl w:val="0"/>
-          <w:numId w:val="6"/>
-        </w:numPr>
-      </w:pPr>
-      <w:r>
-        <w:t>rst_n : reset negedge from external.</w:t>
-      </w:r>
-    </w:p>
-    <w:p>
-      <w:pPr>
-        <w:pStyle w:val="ListParagraph"/>
-        <w:numPr>
-          <w:ilvl w:val="0"/>
-          <w:numId w:val="6"/>
-        </w:numPr>
-      </w:pPr>
-      <w:r>
-        <w:t>Shift_en : shift enable.</w:t>
-      </w:r>
-    </w:p>
-    <w:p>
-      <w:pPr>
-        <w:pStyle w:val="ListParagraph"/>
-        <w:numPr>
-          <w:ilvl w:val="0"/>
-          <w:numId w:val="6"/>
-        </w:numPr>
-      </w:pPr>
-      <w:r>
-        <w:t>rw_en : read or write enable.</w:t>
-      </w:r>
-    </w:p>
-    <w:p>
-      <w:pPr>
-        <w:pStyle w:val="ListParagraph"/>
-        <w:ind w:left="1800"/>
-      </w:pPr>
-      <w:r>
-        <w:t>+ rw_en = 0 : write process.</w:t>
-      </w:r>
-    </w:p>
-    <w:p>
-      <w:pPr>
-        <w:pStyle w:val="ListParagraph"/>
-        <w:ind w:left="1800"/>
-      </w:pPr>
-      <w:r>
-        <w:t>+ rw_en = 1 : read process.</w:t>
-      </w:r>
-    </w:p>
-    <w:p>
-      <w:pPr>
-        <w:pStyle w:val="ListParagraph"/>
-        <w:numPr>
-          <w:ilvl w:val="0"/>
-          <w:numId w:val="6"/>
-        </w:numPr>
-      </w:pPr>
-      <w:r>
-        <w:t>[7:0] parallel_in : data in for write process.</w:t>
-      </w:r>
-    </w:p>
-    <w:p>
-      <w:pPr>
-        <w:pStyle w:val="ListParagraph"/>
-        <w:numPr>
-          <w:ilvl w:val="0"/>
-          <w:numId w:val="6"/>
-        </w:numPr>
-      </w:pPr>
-      <w:r>
-        <w:t>sda_in : data in for read process.</w:t>
-      </w:r>
-    </w:p>
-    <w:p>
-      <w:pPr>
-        <w:ind w:left="720"/>
-      </w:pPr>
-      <w:r>
-        <w:t>- Outputs :</w:t>
-      </w:r>
-    </w:p>
-    <w:p>
-      <w:pPr>
-        <w:pStyle w:val="ListParagraph"/>
-        <w:numPr>
-          <w:ilvl w:val="0"/>
-          <w:numId w:val="11"/>
-        </w:numPr>
-        <w:ind w:left="1843"/>
-      </w:pPr>
-      <w:r>
-        <w:t>[7:0] parallel_out : out data for read process.</w:t>
-      </w:r>
-    </w:p>
-    <w:p>
-      <w:pPr>
-        <w:pStyle w:val="ListParagraph"/>
-        <w:numPr>
-          <w:ilvl w:val="0"/>
-          <w:numId w:val="11"/>
-        </w:numPr>
-        <w:ind w:left="1843"/>
-      </w:pPr>
-      <w:r>
-        <w:t>sda_out : out data for write process</w:t>
-      </w:r>
-      <w:r>
-        <w:t>.</w:t>
-      </w:r>
-    </w:p>
-    <w:p>
-      <w:r>
-        <w:tab/>
-        <w:t>b. Functional.</w:t>
-      </w:r>
-    </w:p>
-    <w:p>
-      <w:r>
-        <w:tab/>
-        <w:t>- Shift register is used for shift data bits by bits to Slave (from parallel data) and contrast</w:t>
-      </w:r>
-      <w:r>
-        <w:t>.</w:t>
-      </w:r>
-    </w:p>
-    <w:p/>
-    <w:p>
-      <w:r>
-        <w:tab/>
-      </w:r>
-      <w:r>
-        <w:t>c</w:t>
-      </w:r>
-      <w:r>
-        <w:t>. Block diagram</w:t>
-      </w:r>
-    </w:p>
-    <w:p>
-      <w:pPr>
-        <w:jc w:val="center"/>
-      </w:pPr>
-      <w:r>
-        <w:rPr>
-          <w:noProof/>
-        </w:rPr>
-        <w:drawing>
-          <wp:inline distT="0" distB="0" distL="0" distR="0" wp14:anchorId="2460A6C1" wp14:editId="1CDAC48D">
-            <wp:extent cx="6134460" cy="2954740"/>
-            <wp:effectExtent l="0" t="0" r="0" b="0"/>
-            <wp:docPr id="953295550" name="Picture 1" descr="A diagram of a shift register&#10;&#10;Description automatically generated"/>
-            <wp:cNvGraphicFramePr>
-              <a:graphicFrameLocks xmlns:a="http://schemas.openxmlformats.org/drawingml/2006/main" noChangeAspect="1"/>
-            </wp:cNvGraphicFramePr>
-            <a:graphic xmlns:a="http://schemas.openxmlformats.org/drawingml/2006/main">
-              <a:graphicData uri="http://schemas.openxmlformats.org/drawingml/2006/picture">
-                <pic:pic xmlns:pic="http://schemas.openxmlformats.org/drawingml/2006/picture">
-                  <pic:nvPicPr>
-                    <pic:cNvPr id="953295550" name="Picture 1" descr="A diagram of a shift register&#10;&#10;Description automatically generated"/>
-                    <pic:cNvPicPr/>
-                  </pic:nvPicPr>
-                  <pic:blipFill rotWithShape="1">
-                    <a:blip r:embed="rId8"/>
-                    <a:srcRect r="3305" b="2554"/>
-                    <a:stretch/>
-                  </pic:blipFill>
-                  <pic:spPr bwMode="auto">
-                    <a:xfrm>
-                      <a:off x="0" y="0"/>
-                      <a:ext cx="6164709" cy="2969310"/>
-                    </a:xfrm>
-                    <a:prstGeom prst="rect">
-                      <a:avLst/>
-                    </a:prstGeom>
-                    <a:ln>
-                      <a:noFill/>
-                    </a:ln>
-                    <a:extLst>
-                      <a:ext uri="{53640926-AAD7-44D8-BBD7-CCE9431645EC}">
-                        <a14:shadowObscured xmlns:a14="http://schemas.microsoft.com/office/drawing/2010/main"/>
-                      </a:ext>
-                    </a:extLst>
-                  </pic:spPr>
-                </pic:pic>
-              </a:graphicData>
-            </a:graphic>
-          </wp:inline>
-        </w:drawing>
-      </w:r>
-    </w:p>
-    <w:p>
-      <w:r>
-        <w:tab/>
-      </w:r>
-    </w:p>
-    <w:p>
-      <w:r>
-        <w:t>d</w:t>
-      </w:r>
-      <w:r>
-        <w:t>. Design circuit.</w:t>
-      </w:r>
-    </w:p>
-    <w:p>
-      <w:pPr>
-        <w:jc w:val="center"/>
-      </w:pPr>
-      <w:r>
-        <w:rPr>
-          <w:noProof/>
-        </w:rPr>
-        <w:drawing>
-          <wp:inline distT="0" distB="0" distL="0" distR="0" wp14:anchorId="0B9AF24C" wp14:editId="02E1C3FC">
-            <wp:extent cx="5941060" cy="2837180"/>
-            <wp:effectExtent l="0" t="0" r="2540" b="1270"/>
-            <wp:docPr id="1241617902" name="Picture 1" descr="A diagram of a circuit&#10;&#10;Description automatically generated"/>
-            <wp:cNvGraphicFramePr>
-              <a:graphicFrameLocks xmlns:a="http://schemas.openxmlformats.org/drawingml/2006/main" noChangeAspect="1"/>
-            </wp:cNvGraphicFramePr>
-            <a:graphic xmlns:a="http://schemas.openxmlformats.org/drawingml/2006/main">
-              <a:graphicData uri="http://schemas.openxmlformats.org/drawingml/2006/picture">
-                <pic:pic xmlns:pic="http://schemas.openxmlformats.org/drawingml/2006/picture">
-                  <pic:nvPicPr>
-                    <pic:cNvPr id="1241617902" name="Picture 1" descr="A diagram of a circuit&#10;&#10;Description automatically generated"/>
-                    <pic:cNvPicPr/>
-                  </pic:nvPicPr>
-                  <pic:blipFill>
-                    <a:blip r:embed="rId9"/>
-                    <a:stretch>
-                      <a:fillRect/>
-                    </a:stretch>
-                  </pic:blipFill>
-                  <pic:spPr>
-                    <a:xfrm>
-                      <a:off x="0" y="0"/>
-                      <a:ext cx="5941060" cy="2837180"/>
-                    </a:xfrm>
-                    <a:prstGeom prst="rect">
-                      <a:avLst/>
-                    </a:prstGeom>
-                  </pic:spPr>
-                </pic:pic>
-              </a:graphicData>
-            </a:graphic>
-          </wp:inline>
-        </w:drawing>
-      </w:r>
-    </w:p>
-    <w:p>
-      <w:r>
-        <w:t>d. Timming chart.</w:t>
-      </w:r>
-    </w:p>
-    <w:p>
-      <w:r>
-        <w:rPr>
-          <w:noProof/>
-        </w:rPr>
-        <w:drawing>
-          <wp:inline distT="0" distB="0" distL="0" distR="0" wp14:anchorId="2F2C6D27" wp14:editId="0CC01D3A">
-            <wp:extent cx="5941060" cy="1811655"/>
-            <wp:effectExtent l="0" t="0" r="2540" b="0"/>
-            <wp:docPr id="1875325985" name="Picture 1" descr="A computer screen shot of a black and blue screen&#10;&#10;Description automatically generated with medium confidence"/>
-            <wp:cNvGraphicFramePr>
-              <a:graphicFrameLocks xmlns:a="http://schemas.openxmlformats.org/drawingml/2006/main" noChangeAspect="1"/>
-            </wp:cNvGraphicFramePr>
-            <a:graphic xmlns:a="http://schemas.openxmlformats.org/drawingml/2006/main">
-              <a:graphicData uri="http://schemas.openxmlformats.org/drawingml/2006/picture">
-                <pic:pic xmlns:pic="http://schemas.openxmlformats.org/drawingml/2006/picture">
-                  <pic:nvPicPr>
-                    <pic:cNvPr id="1875325985" name="Picture 1" descr="A computer screen shot of a black and blue screen&#10;&#10;Description automatically generated with medium confidence"/>
-                    <pic:cNvPicPr/>
-                  </pic:nvPicPr>
-                  <pic:blipFill>
-                    <a:blip r:embed="rId10"/>
-                    <a:stretch>
-                      <a:fillRect/>
-                    </a:stretch>
-                  </pic:blipFill>
-                  <pic:spPr>
-                    <a:xfrm>
-                      <a:off x="0" y="0"/>
-                      <a:ext cx="5941060" cy="1811655"/>
-                    </a:xfrm>
-                    <a:prstGeom prst="rect">
-                      <a:avLst/>
-                    </a:prstGeom>
-                  </pic:spPr>
-                </pic:pic>
-              </a:graphicData>
-            </a:graphic>
-          </wp:inline>
-        </w:drawing>
       </w:r>
     </w:p>
     <w:p>
@@ -2518,7 +2233,13 @@
         </w:tabs>
       </w:pPr>
       <w:r>
-        <w:t>5. I2C SLAVE.</w:t>
+        <w:t xml:space="preserve">5. </w:t>
+      </w:r>
+      <w:r>
+        <w:t xml:space="preserve">FSM </w:t>
+      </w:r>
+      <w:r>
+        <w:t>I2C SLAVE.</w:t>
       </w:r>
     </w:p>
     <w:sectPr>
@@ -4398,7 +4119,7 @@
   <w:style w:type="paragraph" w:default="1" w:styleId="Normal">
     <w:name w:val="Normal"/>
     <w:qFormat/>
-    <w:rsid w:val="00121826"/>
+    <w:rsid w:val="0056717E"/>
   </w:style>
   <w:style w:type="paragraph" w:styleId="Heading1">
     <w:name w:val="heading 1"/>

</xml_diff>